<commit_message>
Bab 3 : revisi flowchart + arsitektur
</commit_message>
<xml_diff>
--- a/LAPORAN TA ASSEMBLE.docx
+++ b/LAPORAN TA ASSEMBLE.docx
@@ -10206,7 +10206,65 @@
           <w:rFonts w:ascii="Times New Roman" w:hAnsi="Times New Roman" w:cs="Times New Roman"/>
           <w:sz w:val="24"/>
         </w:rPr>
-        <w:t>), sehingga dapat dikatakan bahwa penyisipan dilakukan pada ranah DCT. Penyisipan dilakukan terhadap citra bitmap dengan kedalaman warna 24 bit.DCT digunakan untuk metransformasikan nilai intensitas blok 8x8 pikselnya yangberurutan dari image menjadi 64 koefisien DCT kedalam frekunesi dasarnya, diubahkoefisien- koefisiennya dan kemudian ditransformasikan kembali dengan IDCT (</w:t>
+        <w:t>), sehingga dapat dikatakan bahwa penyisipan dilakukan pada ranah DCT. Penyisipan dilakukan terhadap citra bitmap dengan kedalaman warna 24 bit.</w:t>
+      </w:r>
+      <w:r>
+        <w:rPr>
+          <w:rFonts w:ascii="Times New Roman" w:hAnsi="Times New Roman" w:cs="Times New Roman"/>
+          <w:sz w:val="24"/>
+        </w:rPr>
+        <w:t xml:space="preserve"> </w:t>
+      </w:r>
+      <w:r>
+        <w:rPr>
+          <w:rFonts w:ascii="Times New Roman" w:hAnsi="Times New Roman" w:cs="Times New Roman"/>
+          <w:sz w:val="24"/>
+        </w:rPr>
+        <w:t>DCT digunakan untuk metransformasikan nilai intensitas blok 8x8 pikselnya yang</w:t>
+      </w:r>
+      <w:r>
+        <w:rPr>
+          <w:rFonts w:ascii="Times New Roman" w:hAnsi="Times New Roman" w:cs="Times New Roman"/>
+          <w:sz w:val="24"/>
+        </w:rPr>
+        <w:t xml:space="preserve"> </w:t>
+      </w:r>
+      <w:r>
+        <w:rPr>
+          <w:rFonts w:ascii="Times New Roman" w:hAnsi="Times New Roman" w:cs="Times New Roman"/>
+          <w:sz w:val="24"/>
+        </w:rPr>
+        <w:t xml:space="preserve">berurutan dari </w:t>
+      </w:r>
+      <w:r>
+        <w:rPr>
+          <w:rFonts w:ascii="Times New Roman" w:hAnsi="Times New Roman" w:cs="Times New Roman"/>
+          <w:i/>
+          <w:iCs/>
+          <w:sz w:val="24"/>
+        </w:rPr>
+        <w:t>image</w:t>
+      </w:r>
+      <w:r>
+        <w:rPr>
+          <w:rFonts w:ascii="Times New Roman" w:hAnsi="Times New Roman" w:cs="Times New Roman"/>
+          <w:sz w:val="24"/>
+        </w:rPr>
+        <w:t xml:space="preserve"> menjadi 64 koefisien DCT kedalam frekunesi dasarnya, diubah</w:t>
+      </w:r>
+      <w:r>
+        <w:rPr>
+          <w:rFonts w:ascii="Times New Roman" w:hAnsi="Times New Roman" w:cs="Times New Roman"/>
+          <w:sz w:val="24"/>
+        </w:rPr>
+        <w:t xml:space="preserve"> </w:t>
+      </w:r>
+      <w:r>
+        <w:rPr>
+          <w:rFonts w:ascii="Times New Roman" w:hAnsi="Times New Roman" w:cs="Times New Roman"/>
+          <w:sz w:val="24"/>
+        </w:rPr>
+        <w:t>koefisien- koefisiennya dan kemudian ditransformasikan kembali dengan IDCT (</w:t>
       </w:r>
       <w:r>
         <w:rPr>
@@ -10240,9 +10298,9 @@
         <w:tblLook w:val="04A0" w:firstRow="1" w:lastRow="0" w:firstColumn="1" w:lastColumn="0" w:noHBand="0" w:noVBand="1"/>
       </w:tblPr>
       <w:tblGrid>
-        <w:gridCol w:w="7486"/>
+        <w:gridCol w:w="7488"/>
         <w:gridCol w:w="766"/>
-        <w:gridCol w:w="751"/>
+        <w:gridCol w:w="749"/>
       </w:tblGrid>
       <w:tr>
         <w:tc>
@@ -10265,7 +10323,7 @@
                     <w:rFonts w:ascii="Cambria Math" w:hAnsi="Cambria Math" w:cs="Times New Roman"/>
                     <w:sz w:val="24"/>
                   </w:rPr>
-                  <m:t>S</m:t>
+                  <m:t>T</m:t>
                 </m:r>
                 <m:d>
                   <m:dPr>
@@ -10283,7 +10341,21 @@
                         <w:rFonts w:ascii="Cambria Math" w:hAnsi="Cambria Math" w:cs="Times New Roman"/>
                         <w:sz w:val="24"/>
                       </w:rPr>
-                      <m:t>u,v</m:t>
+                      <m:t>i</m:t>
+                    </m:r>
+                    <m:r>
+                      <w:rPr>
+                        <w:rFonts w:ascii="Cambria Math" w:hAnsi="Cambria Math" w:cs="Times New Roman"/>
+                        <w:sz w:val="24"/>
+                      </w:rPr>
+                      <m:t>,</m:t>
+                    </m:r>
+                    <m:r>
+                      <w:rPr>
+                        <w:rFonts w:ascii="Cambria Math" w:hAnsi="Cambria Math" w:cs="Times New Roman"/>
+                        <w:sz w:val="24"/>
+                      </w:rPr>
+                      <m:t>j</m:t>
                     </m:r>
                   </m:e>
                 </m:d>
@@ -10332,7 +10404,7 @@
                             <w:rFonts w:ascii="Cambria Math" w:hAnsi="Cambria Math" w:cs="Times New Roman"/>
                             <w:sz w:val="24"/>
                           </w:rPr>
-                          <m:t>nm</m:t>
+                          <m:t>N</m:t>
                         </m:r>
                       </m:e>
                     </m:rad>
@@ -10361,7 +10433,7 @@
                         <w:rFonts w:ascii="Cambria Math" w:hAnsi="Cambria Math" w:cs="Times New Roman"/>
                         <w:sz w:val="24"/>
                       </w:rPr>
-                      <m:t>u</m:t>
+                      <m:t>i</m:t>
                     </m:r>
                   </m:e>
                 </m:d>
@@ -10370,7 +10442,21 @@
                     <w:rFonts w:ascii="Cambria Math" w:hAnsi="Cambria Math" w:cs="Times New Roman"/>
                     <w:sz w:val="24"/>
                   </w:rPr>
-                  <m:t>C(v)</m:t>
+                  <m:t>C(</m:t>
+                </m:r>
+                <m:r>
+                  <w:rPr>
+                    <w:rFonts w:ascii="Cambria Math" w:hAnsi="Cambria Math" w:cs="Times New Roman"/>
+                    <w:sz w:val="24"/>
+                  </w:rPr>
+                  <m:t>j</m:t>
+                </m:r>
+                <m:r>
+                  <w:rPr>
+                    <w:rFonts w:ascii="Cambria Math" w:hAnsi="Cambria Math" w:cs="Times New Roman"/>
+                    <w:sz w:val="24"/>
+                  </w:rPr>
+                  <m:t>)</m:t>
                 </m:r>
                 <m:nary>
                   <m:naryPr>
@@ -10399,7 +10485,14 @@
                         <w:rFonts w:ascii="Cambria Math" w:hAnsi="Cambria Math" w:cs="Times New Roman"/>
                         <w:sz w:val="24"/>
                       </w:rPr>
-                      <m:t>m-1</m:t>
+                      <m:t>N</m:t>
+                    </m:r>
+                    <m:r>
+                      <w:rPr>
+                        <w:rFonts w:ascii="Cambria Math" w:hAnsi="Cambria Math" w:cs="Times New Roman"/>
+                        <w:sz w:val="24"/>
+                      </w:rPr>
+                      <m:t>-1</m:t>
                     </m:r>
                   </m:sup>
                   <m:e>
@@ -10430,7 +10523,14 @@
                             <w:rFonts w:ascii="Cambria Math" w:hAnsi="Cambria Math" w:cs="Times New Roman"/>
                             <w:sz w:val="24"/>
                           </w:rPr>
-                          <m:t>n-1</m:t>
+                          <m:t>N</m:t>
+                        </m:r>
+                        <m:r>
+                          <w:rPr>
+                            <w:rFonts w:ascii="Cambria Math" w:hAnsi="Cambria Math" w:cs="Times New Roman"/>
+                            <w:sz w:val="24"/>
+                          </w:rPr>
+                          <m:t>-1</m:t>
                         </m:r>
                       </m:sup>
                       <m:e>
@@ -10439,7 +10539,7 @@
                             <w:rFonts w:ascii="Cambria Math" w:hAnsi="Cambria Math" w:cs="Times New Roman"/>
                             <w:sz w:val="24"/>
                           </w:rPr>
-                          <m:t>S</m:t>
+                          <m:t>pixel</m:t>
                         </m:r>
                         <m:d>
                           <m:dPr>
@@ -10520,7 +10620,14 @@
                                     <w:rFonts w:ascii="Cambria Math" w:hAnsi="Cambria Math" w:cs="Times New Roman"/>
                                     <w:sz w:val="24"/>
                                   </w:rPr>
-                                  <m:t>uπ</m:t>
+                                  <m:t>i</m:t>
+                                </m:r>
+                                <m:r>
+                                  <w:rPr>
+                                    <w:rFonts w:ascii="Cambria Math" w:hAnsi="Cambria Math" w:cs="Times New Roman"/>
+                                    <w:sz w:val="24"/>
+                                  </w:rPr>
+                                  <m:t>π</m:t>
                                 </m:r>
                               </m:num>
                               <m:den>
@@ -10529,7 +10636,14 @@
                                     <w:rFonts w:ascii="Cambria Math" w:hAnsi="Cambria Math" w:cs="Times New Roman"/>
                                     <w:sz w:val="24"/>
                                   </w:rPr>
-                                  <m:t>2n</m:t>
+                                  <m:t>2</m:t>
+                                </m:r>
+                                <m:r>
+                                  <w:rPr>
+                                    <w:rFonts w:ascii="Cambria Math" w:hAnsi="Cambria Math" w:cs="Times New Roman"/>
+                                    <w:sz w:val="24"/>
+                                  </w:rPr>
+                                  <m:t>N</m:t>
                                 </m:r>
                               </m:den>
                             </m:f>
@@ -10592,7 +10706,14 @@
                                         <w:rFonts w:ascii="Cambria Math" w:hAnsi="Cambria Math" w:cs="Times New Roman"/>
                                         <w:sz w:val="24"/>
                                       </w:rPr>
-                                      <m:t>vπ</m:t>
+                                      <m:t>j</m:t>
+                                    </m:r>
+                                    <m:r>
+                                      <w:rPr>
+                                        <w:rFonts w:ascii="Cambria Math" w:hAnsi="Cambria Math" w:cs="Times New Roman"/>
+                                        <w:sz w:val="24"/>
+                                      </w:rPr>
+                                      <m:t>π</m:t>
                                     </m:r>
                                   </m:num>
                                   <m:den>
@@ -10601,7 +10722,14 @@
                                         <w:rFonts w:ascii="Cambria Math" w:hAnsi="Cambria Math" w:cs="Times New Roman"/>
                                         <w:sz w:val="24"/>
                                       </w:rPr>
-                                      <m:t>2m</m:t>
+                                      <m:t>2</m:t>
+                                    </m:r>
+                                    <m:r>
+                                      <w:rPr>
+                                        <w:rFonts w:ascii="Cambria Math" w:hAnsi="Cambria Math" w:cs="Times New Roman"/>
+                                        <w:sz w:val="24"/>
+                                      </w:rPr>
+                                      <m:t>N</m:t>
                                     </m:r>
                                   </m:den>
                                 </m:f>
@@ -10643,7 +10771,18 @@
                 <w:sz w:val="22"/>
                 <w:szCs w:val="22"/>
               </w:rPr>
-              <w:t>……..</w:t>
+              <w:t>…….</w:t>
+            </w:r>
+            <w:r>
+              <w:rPr>
+                <w:rFonts w:ascii="Times New Roman" w:hAnsi="Times New Roman" w:cs="Times New Roman"/>
+                <w:i w:val="0"/>
+                <w:iCs w:val="0"/>
+                <w:color w:val="auto"/>
+                <w:sz w:val="22"/>
+                <w:szCs w:val="22"/>
+              </w:rPr>
+              <w:t>.</w:t>
             </w:r>
           </w:p>
         </w:tc>
@@ -10817,7 +10956,651 @@
     <w:p>
       <w:pPr>
         <w:spacing w:after="0" w:line="480" w:lineRule="auto"/>
-        <w:ind w:firstLine="360"/>
+        <w:jc w:val="both"/>
+        <w:rPr>
+          <w:rFonts w:ascii="Times New Roman" w:hAnsi="Times New Roman" w:cs="Times New Roman"/>
+          <w:sz w:val="24"/>
+        </w:rPr>
+      </w:pPr>
+      <w:r>
+        <w:rPr>
+          <w:rFonts w:ascii="Times New Roman" w:hAnsi="Times New Roman" w:cs="Times New Roman"/>
+          <w:sz w:val="24"/>
+        </w:rPr>
+        <w:t>Sedangkan persamaan untuk invers DCT (IDCT) adalah sebagai berikut:</w:t>
+      </w:r>
+    </w:p>
+    <w:tbl>
+      <w:tblPr>
+        <w:tblStyle w:val="TableGrid"/>
+        <w:tblW w:w="0" w:type="auto"/>
+        <w:tblBorders>
+          <w:top w:val="none" w:sz="0" w:space="0" w:color="auto"/>
+          <w:left w:val="none" w:sz="0" w:space="0" w:color="auto"/>
+          <w:bottom w:val="none" w:sz="0" w:space="0" w:color="auto"/>
+          <w:right w:val="none" w:sz="0" w:space="0" w:color="auto"/>
+          <w:insideH w:val="none" w:sz="0" w:space="0" w:color="auto"/>
+          <w:insideV w:val="none" w:sz="0" w:space="0" w:color="auto"/>
+        </w:tblBorders>
+        <w:tblLook w:val="04A0" w:firstRow="1" w:lastRow="0" w:firstColumn="1" w:lastColumn="0" w:noHBand="0" w:noVBand="1"/>
+      </w:tblPr>
+      <w:tblGrid>
+        <w:gridCol w:w="7469"/>
+        <w:gridCol w:w="766"/>
+        <w:gridCol w:w="768"/>
+      </w:tblGrid>
+      <w:tr>
+        <w:tc>
+          <w:tcPr>
+            <w:tcW w:w="7683" w:type="dxa"/>
+          </w:tcPr>
+          <w:p>
+            <w:pPr>
+              <w:spacing w:line="360" w:lineRule="auto"/>
+              <w:jc w:val="both"/>
+              <w:rPr>
+                <w:rFonts w:ascii="Times New Roman" w:hAnsi="Times New Roman" w:cs="Times New Roman"/>
+                <w:sz w:val="24"/>
+              </w:rPr>
+            </w:pPr>
+            <m:oMathPara>
+              <m:oMath>
+                <m:r>
+                  <w:rPr>
+                    <w:rFonts w:ascii="Cambria Math" w:hAnsi="Cambria Math" w:cs="Times New Roman"/>
+                    <w:sz w:val="24"/>
+                  </w:rPr>
+                  <m:t>pixel</m:t>
+                </m:r>
+                <m:d>
+                  <m:dPr>
+                    <m:ctrlPr>
+                      <w:rPr>
+                        <w:rFonts w:ascii="Cambria Math" w:hAnsi="Cambria Math" w:cs="Times New Roman"/>
+                        <w:i/>
+                        <w:sz w:val="24"/>
+                      </w:rPr>
+                    </m:ctrlPr>
+                  </m:dPr>
+                  <m:e>
+                    <m:r>
+                      <w:rPr>
+                        <w:rFonts w:ascii="Cambria Math" w:hAnsi="Cambria Math" w:cs="Times New Roman"/>
+                        <w:sz w:val="24"/>
+                      </w:rPr>
+                      <m:t>x</m:t>
+                    </m:r>
+                    <m:r>
+                      <w:rPr>
+                        <w:rFonts w:ascii="Cambria Math" w:hAnsi="Cambria Math" w:cs="Times New Roman"/>
+                        <w:sz w:val="24"/>
+                      </w:rPr>
+                      <m:t>,</m:t>
+                    </m:r>
+                    <m:r>
+                      <w:rPr>
+                        <w:rFonts w:ascii="Cambria Math" w:hAnsi="Cambria Math" w:cs="Times New Roman"/>
+                        <w:sz w:val="24"/>
+                      </w:rPr>
+                      <m:t>y</m:t>
+                    </m:r>
+                  </m:e>
+                </m:d>
+                <m:r>
+                  <w:rPr>
+                    <w:rFonts w:ascii="Cambria Math" w:hAnsi="Cambria Math" w:cs="Times New Roman"/>
+                    <w:sz w:val="24"/>
+                  </w:rPr>
+                  <m:t>=</m:t>
+                </m:r>
+                <m:f>
+                  <m:fPr>
+                    <m:ctrlPr>
+                      <w:rPr>
+                        <w:rFonts w:ascii="Cambria Math" w:hAnsi="Cambria Math" w:cs="Times New Roman"/>
+                        <w:i/>
+                        <w:sz w:val="24"/>
+                      </w:rPr>
+                    </m:ctrlPr>
+                  </m:fPr>
+                  <m:num>
+                    <m:r>
+                      <w:rPr>
+                        <w:rFonts w:ascii="Cambria Math" w:hAnsi="Cambria Math" w:cs="Times New Roman"/>
+                        <w:sz w:val="24"/>
+                      </w:rPr>
+                      <m:t>2</m:t>
+                    </m:r>
+                  </m:num>
+                  <m:den>
+                    <m:rad>
+                      <m:radPr>
+                        <m:degHide m:val="1"/>
+                        <m:ctrlPr>
+                          <w:rPr>
+                            <w:rFonts w:ascii="Cambria Math" w:hAnsi="Cambria Math" w:cs="Times New Roman"/>
+                            <w:i/>
+                            <w:sz w:val="24"/>
+                          </w:rPr>
+                        </m:ctrlPr>
+                      </m:radPr>
+                      <m:deg/>
+                      <m:e>
+                        <m:r>
+                          <w:rPr>
+                            <w:rFonts w:ascii="Cambria Math" w:hAnsi="Cambria Math" w:cs="Times New Roman"/>
+                            <w:sz w:val="24"/>
+                          </w:rPr>
+                          <m:t>N</m:t>
+                        </m:r>
+                      </m:e>
+                    </m:rad>
+                  </m:den>
+                </m:f>
+                <m:r>
+                  <w:rPr>
+                    <w:rFonts w:ascii="Cambria Math" w:hAnsi="Cambria Math" w:cs="Times New Roman"/>
+                    <w:sz w:val="24"/>
+                  </w:rPr>
+                  <m:t>C</m:t>
+                </m:r>
+                <m:d>
+                  <m:dPr>
+                    <m:ctrlPr>
+                      <w:rPr>
+                        <w:rFonts w:ascii="Cambria Math" w:hAnsi="Cambria Math" w:cs="Times New Roman"/>
+                        <w:i/>
+                        <w:sz w:val="24"/>
+                      </w:rPr>
+                    </m:ctrlPr>
+                  </m:dPr>
+                  <m:e>
+                    <m:r>
+                      <w:rPr>
+                        <w:rFonts w:ascii="Cambria Math" w:hAnsi="Cambria Math" w:cs="Times New Roman"/>
+                        <w:sz w:val="24"/>
+                      </w:rPr>
+                      <m:t>i</m:t>
+                    </m:r>
+                  </m:e>
+                </m:d>
+                <m:r>
+                  <w:rPr>
+                    <w:rFonts w:ascii="Cambria Math" w:hAnsi="Cambria Math" w:cs="Times New Roman"/>
+                    <w:sz w:val="24"/>
+                  </w:rPr>
+                  <m:t>C(j)</m:t>
+                </m:r>
+                <m:nary>
+                  <m:naryPr>
+                    <m:chr m:val="∑"/>
+                    <m:limLoc m:val="undOvr"/>
+                    <m:ctrlPr>
+                      <w:rPr>
+                        <w:rFonts w:ascii="Cambria Math" w:hAnsi="Cambria Math" w:cs="Times New Roman"/>
+                        <w:i/>
+                        <w:sz w:val="24"/>
+                      </w:rPr>
+                    </m:ctrlPr>
+                  </m:naryPr>
+                  <m:sub>
+                    <m:r>
+                      <w:rPr>
+                        <w:rFonts w:ascii="Cambria Math" w:hAnsi="Cambria Math" w:cs="Times New Roman"/>
+                        <w:sz w:val="24"/>
+                      </w:rPr>
+                      <m:t>y=0</m:t>
+                    </m:r>
+                  </m:sub>
+                  <m:sup>
+                    <m:r>
+                      <w:rPr>
+                        <w:rFonts w:ascii="Cambria Math" w:hAnsi="Cambria Math" w:cs="Times New Roman"/>
+                        <w:sz w:val="24"/>
+                      </w:rPr>
+                      <m:t>N-1</m:t>
+                    </m:r>
+                  </m:sup>
+                  <m:e>
+                    <m:nary>
+                      <m:naryPr>
+                        <m:chr m:val="∑"/>
+                        <m:limLoc m:val="undOvr"/>
+                        <m:ctrlPr>
+                          <w:rPr>
+                            <w:rFonts w:ascii="Cambria Math" w:hAnsi="Cambria Math" w:cs="Times New Roman"/>
+                            <w:i/>
+                            <w:sz w:val="24"/>
+                          </w:rPr>
+                        </m:ctrlPr>
+                      </m:naryPr>
+                      <m:sub>
+                        <m:r>
+                          <w:rPr>
+                            <w:rFonts w:ascii="Cambria Math" w:hAnsi="Cambria Math" w:cs="Times New Roman"/>
+                            <w:sz w:val="24"/>
+                          </w:rPr>
+                          <m:t>x=0</m:t>
+                        </m:r>
+                      </m:sub>
+                      <m:sup>
+                        <m:r>
+                          <w:rPr>
+                            <w:rFonts w:ascii="Cambria Math" w:hAnsi="Cambria Math" w:cs="Times New Roman"/>
+                            <w:sz w:val="24"/>
+                          </w:rPr>
+                          <m:t>N-1</m:t>
+                        </m:r>
+                      </m:sup>
+                      <m:e>
+                        <m:r>
+                          <w:rPr>
+                            <w:rFonts w:ascii="Cambria Math" w:hAnsi="Cambria Math" w:cs="Times New Roman"/>
+                            <w:sz w:val="24"/>
+                          </w:rPr>
+                          <m:t>T</m:t>
+                        </m:r>
+                        <m:d>
+                          <m:dPr>
+                            <m:ctrlPr>
+                              <w:rPr>
+                                <w:rFonts w:ascii="Cambria Math" w:hAnsi="Cambria Math" w:cs="Times New Roman"/>
+                                <w:i/>
+                                <w:sz w:val="24"/>
+                              </w:rPr>
+                            </m:ctrlPr>
+                          </m:dPr>
+                          <m:e>
+                            <m:r>
+                              <w:rPr>
+                                <w:rFonts w:ascii="Cambria Math" w:hAnsi="Cambria Math" w:cs="Times New Roman"/>
+                                <w:sz w:val="24"/>
+                              </w:rPr>
+                              <m:t>i</m:t>
+                            </m:r>
+                            <m:r>
+                              <w:rPr>
+                                <w:rFonts w:ascii="Cambria Math" w:hAnsi="Cambria Math" w:cs="Times New Roman"/>
+                                <w:sz w:val="24"/>
+                              </w:rPr>
+                              <m:t>,</m:t>
+                            </m:r>
+                            <m:r>
+                              <w:rPr>
+                                <w:rFonts w:ascii="Cambria Math" w:hAnsi="Cambria Math" w:cs="Times New Roman"/>
+                                <w:sz w:val="24"/>
+                              </w:rPr>
+                              <m:t>j</m:t>
+                            </m:r>
+                          </m:e>
+                        </m:d>
+                        <m:func>
+                          <m:funcPr>
+                            <m:ctrlPr>
+                              <w:rPr>
+                                <w:rFonts w:ascii="Cambria Math" w:hAnsi="Cambria Math" w:cs="Times New Roman"/>
+                                <w:i/>
+                                <w:sz w:val="24"/>
+                              </w:rPr>
+                            </m:ctrlPr>
+                          </m:funcPr>
+                          <m:fName>
+                            <m:r>
+                              <m:rPr>
+                                <m:sty m:val="p"/>
+                              </m:rPr>
+                              <w:rPr>
+                                <w:rFonts w:ascii="Cambria Math" w:hAnsi="Cambria Math" w:cs="Times New Roman"/>
+                                <w:sz w:val="24"/>
+                              </w:rPr>
+                              <m:t>cos</m:t>
+                            </m:r>
+                          </m:fName>
+                          <m:e>
+                            <m:f>
+                              <m:fPr>
+                                <m:ctrlPr>
+                                  <w:rPr>
+                                    <w:rFonts w:ascii="Cambria Math" w:hAnsi="Cambria Math" w:cs="Times New Roman"/>
+                                    <w:i/>
+                                    <w:sz w:val="24"/>
+                                  </w:rPr>
+                                </m:ctrlPr>
+                              </m:fPr>
+                              <m:num>
+                                <m:d>
+                                  <m:dPr>
+                                    <m:ctrlPr>
+                                      <w:rPr>
+                                        <w:rFonts w:ascii="Cambria Math" w:hAnsi="Cambria Math" w:cs="Times New Roman"/>
+                                        <w:i/>
+                                        <w:sz w:val="24"/>
+                                      </w:rPr>
+                                    </m:ctrlPr>
+                                  </m:dPr>
+                                  <m:e>
+                                    <m:r>
+                                      <w:rPr>
+                                        <w:rFonts w:ascii="Cambria Math" w:hAnsi="Cambria Math" w:cs="Times New Roman"/>
+                                        <w:sz w:val="24"/>
+                                      </w:rPr>
+                                      <m:t>2x+1</m:t>
+                                    </m:r>
+                                  </m:e>
+                                </m:d>
+                                <m:r>
+                                  <w:rPr>
+                                    <w:rFonts w:ascii="Cambria Math" w:hAnsi="Cambria Math" w:cs="Times New Roman"/>
+                                    <w:sz w:val="24"/>
+                                  </w:rPr>
+                                  <m:t>iπ</m:t>
+                                </m:r>
+                              </m:num>
+                              <m:den>
+                                <m:r>
+                                  <w:rPr>
+                                    <w:rFonts w:ascii="Cambria Math" w:hAnsi="Cambria Math" w:cs="Times New Roman"/>
+                                    <w:sz w:val="24"/>
+                                  </w:rPr>
+                                  <m:t>2N</m:t>
+                                </m:r>
+                              </m:den>
+                            </m:f>
+                            <m:func>
+                              <m:funcPr>
+                                <m:ctrlPr>
+                                  <w:rPr>
+                                    <w:rFonts w:ascii="Cambria Math" w:hAnsi="Cambria Math" w:cs="Times New Roman"/>
+                                    <w:i/>
+                                    <w:sz w:val="24"/>
+                                  </w:rPr>
+                                </m:ctrlPr>
+                              </m:funcPr>
+                              <m:fName>
+                                <m:r>
+                                  <m:rPr>
+                                    <m:sty m:val="p"/>
+                                  </m:rPr>
+                                  <w:rPr>
+                                    <w:rFonts w:ascii="Cambria Math" w:hAnsi="Cambria Math" w:cs="Times New Roman"/>
+                                    <w:sz w:val="24"/>
+                                  </w:rPr>
+                                  <m:t>cos</m:t>
+                                </m:r>
+                              </m:fName>
+                              <m:e>
+                                <m:f>
+                                  <m:fPr>
+                                    <m:ctrlPr>
+                                      <w:rPr>
+                                        <w:rFonts w:ascii="Cambria Math" w:hAnsi="Cambria Math" w:cs="Times New Roman"/>
+                                        <w:i/>
+                                        <w:sz w:val="24"/>
+                                      </w:rPr>
+                                    </m:ctrlPr>
+                                  </m:fPr>
+                                  <m:num>
+                                    <m:d>
+                                      <m:dPr>
+                                        <m:ctrlPr>
+                                          <w:rPr>
+                                            <w:rFonts w:ascii="Cambria Math" w:hAnsi="Cambria Math" w:cs="Times New Roman"/>
+                                            <w:i/>
+                                            <w:sz w:val="24"/>
+                                          </w:rPr>
+                                        </m:ctrlPr>
+                                      </m:dPr>
+                                      <m:e>
+                                        <m:r>
+                                          <w:rPr>
+                                            <w:rFonts w:ascii="Cambria Math" w:hAnsi="Cambria Math" w:cs="Times New Roman"/>
+                                            <w:sz w:val="24"/>
+                                          </w:rPr>
+                                          <m:t>2y+1</m:t>
+                                        </m:r>
+                                      </m:e>
+                                    </m:d>
+                                    <m:r>
+                                      <w:rPr>
+                                        <w:rFonts w:ascii="Cambria Math" w:hAnsi="Cambria Math" w:cs="Times New Roman"/>
+                                        <w:sz w:val="24"/>
+                                      </w:rPr>
+                                      <m:t>jπ</m:t>
+                                    </m:r>
+                                  </m:num>
+                                  <m:den>
+                                    <m:r>
+                                      <w:rPr>
+                                        <w:rFonts w:ascii="Cambria Math" w:hAnsi="Cambria Math" w:cs="Times New Roman"/>
+                                        <w:sz w:val="24"/>
+                                      </w:rPr>
+                                      <m:t>2N</m:t>
+                                    </m:r>
+                                  </m:den>
+                                </m:f>
+                              </m:e>
+                            </m:func>
+                          </m:e>
+                        </m:func>
+                      </m:e>
+                    </m:nary>
+                  </m:e>
+                </m:nary>
+              </m:oMath>
+            </m:oMathPara>
+          </w:p>
+        </w:tc>
+        <w:tc>
+          <w:tcPr>
+            <w:tcW w:w="505" w:type="dxa"/>
+            <w:vAlign w:val="center"/>
+          </w:tcPr>
+          <w:p>
+            <w:pPr>
+              <w:pStyle w:val="Caption"/>
+              <w:rPr>
+                <w:rFonts w:ascii="Times New Roman" w:hAnsi="Times New Roman" w:cs="Times New Roman"/>
+                <w:i w:val="0"/>
+                <w:iCs w:val="0"/>
+                <w:color w:val="auto"/>
+                <w:sz w:val="22"/>
+                <w:szCs w:val="22"/>
+              </w:rPr>
+            </w:pPr>
+            <w:r>
+              <w:rPr>
+                <w:rFonts w:ascii="Times New Roman" w:hAnsi="Times New Roman" w:cs="Times New Roman"/>
+                <w:i w:val="0"/>
+                <w:iCs w:val="0"/>
+                <w:color w:val="auto"/>
+                <w:sz w:val="22"/>
+                <w:szCs w:val="22"/>
+              </w:rPr>
+              <w:t>…….</w:t>
+            </w:r>
+            <w:r>
+              <w:rPr>
+                <w:rFonts w:ascii="Times New Roman" w:hAnsi="Times New Roman" w:cs="Times New Roman"/>
+                <w:i w:val="0"/>
+                <w:iCs w:val="0"/>
+                <w:color w:val="auto"/>
+                <w:sz w:val="22"/>
+                <w:szCs w:val="22"/>
+              </w:rPr>
+              <w:t>.</w:t>
+            </w:r>
+          </w:p>
+        </w:tc>
+        <w:tc>
+          <w:tcPr>
+            <w:tcW w:w="815" w:type="dxa"/>
+            <w:vAlign w:val="center"/>
+          </w:tcPr>
+          <w:p>
+            <w:pPr>
+              <w:pStyle w:val="Caption"/>
+              <w:jc w:val="center"/>
+              <w:rPr>
+                <w:rFonts w:ascii="Times New Roman" w:hAnsi="Times New Roman" w:cs="Times New Roman"/>
+                <w:i w:val="0"/>
+                <w:iCs w:val="0"/>
+                <w:color w:val="auto"/>
+                <w:sz w:val="22"/>
+                <w:szCs w:val="22"/>
+              </w:rPr>
+            </w:pPr>
+            <w:r>
+              <w:rPr>
+                <w:rFonts w:ascii="Times New Roman" w:hAnsi="Times New Roman" w:cs="Times New Roman"/>
+                <w:i w:val="0"/>
+                <w:iCs w:val="0"/>
+                <w:color w:val="auto"/>
+                <w:sz w:val="22"/>
+                <w:szCs w:val="22"/>
+              </w:rPr>
+              <w:t xml:space="preserve">( </w:t>
+            </w:r>
+            <w:r>
+              <w:rPr>
+                <w:rFonts w:ascii="Times New Roman" w:hAnsi="Times New Roman" w:cs="Times New Roman"/>
+                <w:i w:val="0"/>
+                <w:iCs w:val="0"/>
+                <w:color w:val="auto"/>
+                <w:sz w:val="22"/>
+                <w:szCs w:val="22"/>
+              </w:rPr>
+              <w:fldChar w:fldCharType="begin"/>
+            </w:r>
+            <w:r>
+              <w:rPr>
+                <w:rFonts w:ascii="Times New Roman" w:hAnsi="Times New Roman" w:cs="Times New Roman"/>
+                <w:i w:val="0"/>
+                <w:iCs w:val="0"/>
+                <w:color w:val="auto"/>
+                <w:sz w:val="22"/>
+                <w:szCs w:val="22"/>
+              </w:rPr>
+              <w:instrText xml:space="preserve"> STYLEREF 1 \s </w:instrText>
+            </w:r>
+            <w:r>
+              <w:rPr>
+                <w:rFonts w:ascii="Times New Roman" w:hAnsi="Times New Roman" w:cs="Times New Roman"/>
+                <w:i w:val="0"/>
+                <w:iCs w:val="0"/>
+                <w:color w:val="auto"/>
+                <w:sz w:val="22"/>
+                <w:szCs w:val="22"/>
+              </w:rPr>
+              <w:fldChar w:fldCharType="separate"/>
+            </w:r>
+            <w:r>
+              <w:rPr>
+                <w:rFonts w:ascii="Times New Roman" w:hAnsi="Times New Roman" w:cs="Times New Roman"/>
+                <w:i w:val="0"/>
+                <w:iCs w:val="0"/>
+                <w:noProof/>
+                <w:color w:val="auto"/>
+                <w:sz w:val="22"/>
+                <w:szCs w:val="22"/>
+              </w:rPr>
+              <w:t>2</w:t>
+            </w:r>
+            <w:r>
+              <w:rPr>
+                <w:rFonts w:ascii="Times New Roman" w:hAnsi="Times New Roman" w:cs="Times New Roman"/>
+                <w:i w:val="0"/>
+                <w:iCs w:val="0"/>
+                <w:color w:val="auto"/>
+                <w:sz w:val="22"/>
+                <w:szCs w:val="22"/>
+              </w:rPr>
+              <w:fldChar w:fldCharType="end"/>
+            </w:r>
+            <w:r>
+              <w:rPr>
+                <w:rFonts w:ascii="Times New Roman" w:hAnsi="Times New Roman" w:cs="Times New Roman"/>
+                <w:i w:val="0"/>
+                <w:iCs w:val="0"/>
+                <w:color w:val="auto"/>
+                <w:sz w:val="22"/>
+                <w:szCs w:val="22"/>
+              </w:rPr>
+              <w:t>.</w:t>
+            </w:r>
+            <w:r>
+              <w:rPr>
+                <w:rFonts w:ascii="Times New Roman" w:hAnsi="Times New Roman" w:cs="Times New Roman"/>
+                <w:i w:val="0"/>
+                <w:iCs w:val="0"/>
+                <w:color w:val="auto"/>
+                <w:sz w:val="22"/>
+                <w:szCs w:val="22"/>
+              </w:rPr>
+              <w:fldChar w:fldCharType="begin"/>
+            </w:r>
+            <w:r>
+              <w:rPr>
+                <w:rFonts w:ascii="Times New Roman" w:hAnsi="Times New Roman" w:cs="Times New Roman"/>
+                <w:i w:val="0"/>
+                <w:iCs w:val="0"/>
+                <w:color w:val="auto"/>
+                <w:sz w:val="22"/>
+                <w:szCs w:val="22"/>
+              </w:rPr>
+              <w:instrText xml:space="preserve"> SEQ ( \* ARABIC \s 1 </w:instrText>
+            </w:r>
+            <w:r>
+              <w:rPr>
+                <w:rFonts w:ascii="Times New Roman" w:hAnsi="Times New Roman" w:cs="Times New Roman"/>
+                <w:i w:val="0"/>
+                <w:iCs w:val="0"/>
+                <w:color w:val="auto"/>
+                <w:sz w:val="22"/>
+                <w:szCs w:val="22"/>
+              </w:rPr>
+              <w:fldChar w:fldCharType="separate"/>
+            </w:r>
+            <w:r>
+              <w:rPr>
+                <w:rFonts w:ascii="Times New Roman" w:hAnsi="Times New Roman" w:cs="Times New Roman"/>
+                <w:i w:val="0"/>
+                <w:iCs w:val="0"/>
+                <w:noProof/>
+                <w:color w:val="auto"/>
+                <w:sz w:val="22"/>
+                <w:szCs w:val="22"/>
+              </w:rPr>
+              <w:t>3</w:t>
+            </w:r>
+            <w:r>
+              <w:rPr>
+                <w:rFonts w:ascii="Times New Roman" w:hAnsi="Times New Roman" w:cs="Times New Roman"/>
+                <w:i w:val="0"/>
+                <w:iCs w:val="0"/>
+                <w:color w:val="auto"/>
+                <w:sz w:val="22"/>
+                <w:szCs w:val="22"/>
+              </w:rPr>
+              <w:fldChar w:fldCharType="end"/>
+            </w:r>
+            <w:r>
+              <w:rPr>
+                <w:rFonts w:ascii="Times New Roman" w:hAnsi="Times New Roman" w:cs="Times New Roman"/>
+                <w:i w:val="0"/>
+                <w:iCs w:val="0"/>
+                <w:color w:val="auto"/>
+                <w:sz w:val="22"/>
+                <w:szCs w:val="22"/>
+              </w:rPr>
+              <w:t xml:space="preserve"> )</w:t>
+            </w:r>
+          </w:p>
+        </w:tc>
+      </w:tr>
+    </w:tbl>
+    <w:p>
+      <w:pPr>
+        <w:spacing w:after="0" w:line="480" w:lineRule="auto"/>
         <w:jc w:val="both"/>
         <w:rPr>
           <w:rFonts w:ascii="Times New Roman" w:hAnsi="Times New Roman" w:cs="Times New Roman"/>
@@ -10847,7 +11630,42 @@
           <w:rFonts w:ascii="Times New Roman" w:hAnsi="Times New Roman" w:cs="Times New Roman"/>
           <w:sz w:val="24"/>
         </w:rPr>
-        <w:t xml:space="preserve">S(u,v) = </w:t>
+        <w:t>T</w:t>
+      </w:r>
+      <w:r>
+        <w:rPr>
+          <w:rFonts w:ascii="Times New Roman" w:hAnsi="Times New Roman" w:cs="Times New Roman"/>
+          <w:sz w:val="24"/>
+        </w:rPr>
+        <w:t>(</w:t>
+      </w:r>
+      <w:r>
+        <w:rPr>
+          <w:rFonts w:ascii="Times New Roman" w:hAnsi="Times New Roman" w:cs="Times New Roman"/>
+          <w:sz w:val="24"/>
+        </w:rPr>
+        <w:t>i</w:t>
+      </w:r>
+      <w:r>
+        <w:rPr>
+          <w:rFonts w:ascii="Times New Roman" w:hAnsi="Times New Roman" w:cs="Times New Roman"/>
+          <w:sz w:val="24"/>
+        </w:rPr>
+        <w:t>,</w:t>
+      </w:r>
+      <w:r>
+        <w:rPr>
+          <w:rFonts w:ascii="Times New Roman" w:hAnsi="Times New Roman" w:cs="Times New Roman"/>
+          <w:sz w:val="24"/>
+        </w:rPr>
+        <w:t>j</w:t>
+      </w:r>
+      <w:r>
+        <w:rPr>
+          <w:rFonts w:ascii="Times New Roman" w:hAnsi="Times New Roman" w:cs="Times New Roman"/>
+          <w:sz w:val="24"/>
+        </w:rPr>
+        <w:t xml:space="preserve">) = </w:t>
       </w:r>
       <w:r>
         <w:rPr>
@@ -10877,9 +11695,19 @@
       <w:r>
         <w:rPr>
           <w:rFonts w:ascii="Times New Roman" w:hAnsi="Times New Roman" w:cs="Times New Roman"/>
-          <w:sz w:val="24"/>
-        </w:rPr>
-        <w:t xml:space="preserve">S(x,y) = </w:t>
+          <w:i/>
+          <w:iCs/>
+          <w:sz w:val="24"/>
+        </w:rPr>
+        <w:lastRenderedPageBreak/>
+        <w:t>pixel</w:t>
+      </w:r>
+      <w:r>
+        <w:rPr>
+          <w:rFonts w:ascii="Times New Roman" w:hAnsi="Times New Roman" w:cs="Times New Roman"/>
+          <w:sz w:val="24"/>
+        </w:rPr>
+        <w:t xml:space="preserve">(x,y) = </w:t>
       </w:r>
       <w:r>
         <w:rPr>
@@ -10894,12 +11722,19 @@
           <w:sz w:val="24"/>
         </w:rPr>
         <w:t>ata pada domain ruang</w:t>
+      </w:r>
+      <w:r>
+        <w:rPr>
+          <w:rFonts w:ascii="Times New Roman" w:hAnsi="Times New Roman" w:cs="Times New Roman"/>
+          <w:sz w:val="24"/>
+        </w:rPr>
+        <w:t xml:space="preserve"> secara pixel</w:t>
       </w:r>
     </w:p>
     <w:p>
       <w:pPr>
         <w:spacing w:after="0" w:line="480" w:lineRule="auto"/>
-        <w:ind w:left="709"/>
+        <w:ind w:left="284" w:firstLine="425"/>
         <w:jc w:val="both"/>
         <w:rPr>
           <w:rFonts w:ascii="Times New Roman" w:hAnsi="Times New Roman" w:cs="Times New Roman"/>
@@ -10920,7 +11755,6 @@
               <w:rFonts w:ascii="Cambria Math" w:hAnsi="Cambria Math" w:cs="Times New Roman"/>
               <w:sz w:val="24"/>
             </w:rPr>
-            <w:lastRenderedPageBreak/>
             <m:t>C</m:t>
           </m:r>
           <m:d>
@@ -10942,7 +11776,7 @@
                   <w:rFonts w:ascii="Cambria Math" w:hAnsi="Cambria Math" w:cs="Times New Roman"/>
                   <w:sz w:val="24"/>
                 </w:rPr>
-                <m:t>u</m:t>
+                <m:t>i</m:t>
               </m:r>
             </m:e>
           </m:d>
@@ -10975,7 +11809,7 @@
                   <w:rFonts w:ascii="Cambria Math" w:hAnsi="Cambria Math" w:cs="Times New Roman"/>
                   <w:sz w:val="24"/>
                 </w:rPr>
-                <m:t>v</m:t>
+                <m:t>j</m:t>
               </m:r>
             </m:e>
           </m:d>
@@ -11071,7 +11905,47 @@
                       <w:rFonts w:ascii="Cambria Math" w:hAnsi="Cambria Math" w:cs="Times New Roman"/>
                       <w:sz w:val="24"/>
                     </w:rPr>
-                    <m:t>,   untuk u=v=0</m:t>
+                    <m:t xml:space="preserve">,   untuk </m:t>
+                  </m:r>
+                  <m:r>
+                    <m:rPr>
+                      <m:sty m:val="p"/>
+                    </m:rPr>
+                    <w:rPr>
+                      <w:rFonts w:ascii="Cambria Math" w:hAnsi="Cambria Math" w:cs="Times New Roman"/>
+                      <w:sz w:val="24"/>
+                    </w:rPr>
+                    <m:t>i</m:t>
+                  </m:r>
+                  <m:r>
+                    <m:rPr>
+                      <m:sty m:val="p"/>
+                    </m:rPr>
+                    <w:rPr>
+                      <w:rFonts w:ascii="Cambria Math" w:hAnsi="Cambria Math" w:cs="Times New Roman"/>
+                      <w:sz w:val="24"/>
+                    </w:rPr>
+                    <m:t>=</m:t>
+                  </m:r>
+                  <m:r>
+                    <m:rPr>
+                      <m:sty m:val="p"/>
+                    </m:rPr>
+                    <w:rPr>
+                      <w:rFonts w:ascii="Cambria Math" w:hAnsi="Cambria Math" w:cs="Times New Roman"/>
+                      <w:sz w:val="24"/>
+                    </w:rPr>
+                    <m:t>j</m:t>
+                  </m:r>
+                  <m:r>
+                    <m:rPr>
+                      <m:sty m:val="p"/>
+                    </m:rPr>
+                    <w:rPr>
+                      <w:rFonts w:ascii="Cambria Math" w:hAnsi="Cambria Math" w:cs="Times New Roman"/>
+                      <w:sz w:val="24"/>
+                    </w:rPr>
+                    <m:t>=0</m:t>
                   </m:r>
                 </m:e>
                 <m:e>
@@ -11167,7 +12041,42 @@
           <w:rFonts w:ascii="Times New Roman" w:hAnsi="Times New Roman" w:cs="Times New Roman"/>
           <w:sz w:val="24"/>
         </w:rPr>
-        <w:t>Output dari fungsi DCT adalah nilai komponen frekuensi tertentu dan output darifungsi ini ditentukan oleh dua parameter, yaitu u dan v. Cara menentukan mana yang frekuensi rendah dan mana yang frekuensi tinggi adalah dengan menjumlahkan nilai u dan v. Jadi jika u+v makin tinggi berarti S(u,v) menyatakan komponen frekuensi yang makin tinggi. Input dan Output dari fungsi DCT juga merupakan suatu matriks dengan ukuran NxN. P(x,y) adalah nilai pixel pada koordinat (x,y), index dimulai dari 0.</w:t>
+        <w:t>Output dari fungsi DCT adalah nilai komponen frekuensi tertentu dan output dari</w:t>
+      </w:r>
+      <w:r>
+        <w:rPr>
+          <w:rFonts w:ascii="Times New Roman" w:hAnsi="Times New Roman" w:cs="Times New Roman"/>
+          <w:sz w:val="24"/>
+        </w:rPr>
+        <w:t xml:space="preserve"> </w:t>
+      </w:r>
+      <w:r>
+        <w:rPr>
+          <w:rFonts w:ascii="Times New Roman" w:hAnsi="Times New Roman" w:cs="Times New Roman"/>
+          <w:sz w:val="24"/>
+        </w:rPr>
+        <w:t xml:space="preserve">fungsi ini ditentukan oleh dua parameter, yaitu </w:t>
+      </w:r>
+      <w:r>
+        <w:rPr>
+          <w:rFonts w:ascii="Times New Roman" w:hAnsi="Times New Roman" w:cs="Times New Roman"/>
+          <w:sz w:val="24"/>
+        </w:rPr>
+        <w:t>i</w:t>
+      </w:r>
+      <w:r>
+        <w:rPr>
+          <w:rFonts w:ascii="Times New Roman" w:hAnsi="Times New Roman" w:cs="Times New Roman"/>
+          <w:sz w:val="24"/>
+        </w:rPr>
+        <w:t xml:space="preserve"> da</w:t>
+      </w:r>
+      <w:r>
+        <w:rPr>
+          <w:rFonts w:ascii="Times New Roman" w:hAnsi="Times New Roman" w:cs="Times New Roman"/>
+          <w:sz w:val="24"/>
+        </w:rPr>
+        <w:t>n j. Begitu pula pada proses IDCT, hanya saja proses tersebut untuk mengembalikan citra semula.</w:t>
       </w:r>
     </w:p>
     <w:p>
@@ -11750,7 +12659,7 @@
                 <w:sz w:val="22"/>
                 <w:szCs w:val="22"/>
               </w:rPr>
-              <w:t>3</w:t>
+              <w:t>4</w:t>
             </w:r>
             <w:r>
               <w:rPr>
@@ -11981,7 +12890,7 @@
                 <w:rFonts w:ascii="Times New Roman" w:hAnsi="Times New Roman" w:cs="Times New Roman"/>
                 <w:noProof/>
               </w:rPr>
-              <w:t>4</w:t>
+              <w:t>5</w:t>
             </w:r>
             <w:r>
               <w:rPr>
@@ -12814,7 +13723,7 @@
                 <w:rFonts w:ascii="Times New Roman" w:hAnsi="Times New Roman" w:cs="Times New Roman"/>
                 <w:noProof/>
               </w:rPr>
-              <w:t>5</w:t>
+              <w:t>6</w:t>
             </w:r>
             <w:r>
               <w:rPr>
@@ -14314,7 +15223,7 @@
                 <w:rFonts w:ascii="Times New Roman" w:hAnsi="Times New Roman" w:cs="Times New Roman"/>
                 <w:noProof/>
               </w:rPr>
-              <w:t>6</w:t>
+              <w:t>7</w:t>
             </w:r>
             <w:r>
               <w:rPr>
@@ -14690,7 +15599,7 @@
                 <w:rFonts w:ascii="Times New Roman" w:hAnsi="Times New Roman" w:cs="Times New Roman"/>
                 <w:noProof/>
               </w:rPr>
-              <w:t>7</w:t>
+              <w:t>8</w:t>
             </w:r>
             <w:r>
               <w:rPr>
@@ -19160,10 +20069,10 @@
           <w:noProof/>
         </w:rPr>
         <w:drawing>
-          <wp:inline distT="0" distB="0" distL="0" distR="0" wp14:anchorId="2AD975E4" wp14:editId="67EC45FE">
-            <wp:extent cx="5579745" cy="3790315"/>
+          <wp:inline distT="0" distB="0" distL="0" distR="0" wp14:anchorId="7BEDE444" wp14:editId="2795350C">
+            <wp:extent cx="5579745" cy="2706370"/>
             <wp:effectExtent l="0" t="0" r="0" b="0"/>
-            <wp:docPr id="9" name="Picture 9"/>
+            <wp:docPr id="21" name="Picture 21"/>
             <wp:cNvGraphicFramePr>
               <a:graphicFrameLocks xmlns:a="http://schemas.openxmlformats.org/drawingml/2006/main" noChangeAspect="1"/>
             </wp:cNvGraphicFramePr>
@@ -19171,20 +20080,13 @@
               <a:graphicData uri="http://schemas.openxmlformats.org/drawingml/2006/picture">
                 <pic:pic xmlns:pic="http://schemas.openxmlformats.org/drawingml/2006/picture">
                   <pic:nvPicPr>
-                    <pic:cNvPr id="0" name="Picture 5"/>
+                    <pic:cNvPr id="0" name="Picture 20"/>
                     <pic:cNvPicPr>
                       <a:picLocks noChangeAspect="1" noChangeArrowheads="1"/>
                     </pic:cNvPicPr>
                   </pic:nvPicPr>
                   <pic:blipFill>
                     <a:blip r:embed="rId20">
-                      <a:duotone>
-                        <a:prstClr val="black"/>
-                        <a:schemeClr val="accent2">
-                          <a:tint val="45000"/>
-                          <a:satMod val="400000"/>
-                        </a:schemeClr>
-                      </a:duotone>
                       <a:extLst>
                         <a:ext uri="{28A0092B-C50C-407E-A947-70E740481C1C}">
                           <a14:useLocalDpi xmlns:a14="http://schemas.microsoft.com/office/drawing/2010/main" val="0"/>
@@ -19199,7 +20101,7 @@
                   <pic:spPr bwMode="auto">
                     <a:xfrm>
                       <a:off x="0" y="0"/>
-                      <a:ext cx="5579745" cy="3790315"/>
+                      <a:ext cx="5579745" cy="2706370"/>
                     </a:xfrm>
                     <a:prstGeom prst="rect">
                       <a:avLst/>
@@ -19453,282 +20355,15 @@
           <w:sz w:val="24"/>
           <w:szCs w:val="24"/>
         </w:rPr>
-        <w:t xml:space="preserve">memiliki tiga pilihan. Piliha pertama berupa menu </w:t>
-      </w:r>
-      <w:r>
-        <w:rPr>
-          <w:rFonts w:ascii="Times New Roman" w:hAnsi="Times New Roman" w:cs="Times New Roman"/>
-          <w:i/>
-          <w:iCs/>
-          <w:sz w:val="24"/>
-          <w:szCs w:val="24"/>
-        </w:rPr>
-        <w:t>encode</w:t>
-      </w:r>
-      <w:r>
-        <w:rPr>
-          <w:rFonts w:ascii="Times New Roman" w:hAnsi="Times New Roman" w:cs="Times New Roman"/>
-          <w:sz w:val="24"/>
-          <w:szCs w:val="24"/>
-        </w:rPr>
-        <w:t xml:space="preserve">. Pada pilihan </w:t>
-      </w:r>
-      <w:r>
-        <w:rPr>
-          <w:rFonts w:ascii="Times New Roman" w:hAnsi="Times New Roman" w:cs="Times New Roman"/>
-          <w:i/>
-          <w:iCs/>
-          <w:sz w:val="24"/>
-          <w:szCs w:val="24"/>
-        </w:rPr>
-        <w:t>encode</w:t>
-      </w:r>
-      <w:r>
-        <w:rPr>
-          <w:rFonts w:ascii="Times New Roman" w:hAnsi="Times New Roman" w:cs="Times New Roman"/>
-          <w:sz w:val="24"/>
-          <w:szCs w:val="24"/>
-        </w:rPr>
-        <w:t xml:space="preserve"> ini </w:t>
-      </w:r>
-      <w:r>
-        <w:rPr>
-          <w:rFonts w:ascii="Times New Roman" w:hAnsi="Times New Roman" w:cs="Times New Roman"/>
-          <w:i/>
-          <w:iCs/>
-          <w:sz w:val="24"/>
-          <w:szCs w:val="24"/>
-        </w:rPr>
-        <w:t>user</w:t>
-      </w:r>
-      <w:r>
-        <w:rPr>
-          <w:rFonts w:ascii="Times New Roman" w:hAnsi="Times New Roman" w:cs="Times New Roman"/>
-          <w:sz w:val="24"/>
-          <w:szCs w:val="24"/>
-        </w:rPr>
-        <w:t xml:space="preserve"> akan memasukkan gambar </w:t>
-      </w:r>
-      <w:r>
-        <w:rPr>
-          <w:rFonts w:ascii="Times New Roman" w:hAnsi="Times New Roman" w:cs="Times New Roman"/>
-          <w:i/>
-          <w:iCs/>
-          <w:sz w:val="24"/>
-          <w:szCs w:val="24"/>
-        </w:rPr>
-        <w:t>cover</w:t>
-      </w:r>
-      <w:r>
-        <w:rPr>
-          <w:rFonts w:ascii="Times New Roman" w:hAnsi="Times New Roman" w:cs="Times New Roman"/>
-          <w:sz w:val="24"/>
-          <w:szCs w:val="24"/>
-        </w:rPr>
-        <w:t xml:space="preserve"> dan objek </w:t>
-      </w:r>
-      <w:r>
-        <w:rPr>
-          <w:rFonts w:ascii="Times New Roman" w:hAnsi="Times New Roman" w:cs="Times New Roman"/>
-          <w:i/>
-          <w:iCs/>
-          <w:sz w:val="24"/>
-          <w:szCs w:val="24"/>
-        </w:rPr>
-        <w:t>hidden</w:t>
-      </w:r>
-      <w:r>
-        <w:rPr>
-          <w:rFonts w:ascii="Times New Roman" w:hAnsi="Times New Roman" w:cs="Times New Roman"/>
-          <w:sz w:val="24"/>
-          <w:szCs w:val="24"/>
-        </w:rPr>
-        <w:t xml:space="preserve"> lalu akan melakukan proses penyisipan objek dengan semua metode yang ada. Proses ini menghasilkan empat citra berbeda yang meliputi citra yang telah disisipi dengan metode LSB, DCT, dan DWT, serta kombinasi ketiga metode </w:t>
-      </w:r>
-      <w:r>
-        <w:rPr>
-          <w:rFonts w:ascii="Times New Roman" w:hAnsi="Times New Roman" w:cs="Times New Roman"/>
-          <w:sz w:val="24"/>
-          <w:szCs w:val="24"/>
-        </w:rPr>
-        <w:lastRenderedPageBreak/>
-        <w:t xml:space="preserve">tersebut. Pada pilihan kedua terdapat proses </w:t>
-      </w:r>
-      <w:r>
-        <w:rPr>
-          <w:rFonts w:ascii="Times New Roman" w:hAnsi="Times New Roman" w:cs="Times New Roman"/>
-          <w:i/>
-          <w:iCs/>
-          <w:sz w:val="24"/>
-          <w:szCs w:val="24"/>
-        </w:rPr>
-        <w:t>decode</w:t>
-      </w:r>
-      <w:r>
-        <w:rPr>
-          <w:rFonts w:ascii="Times New Roman" w:hAnsi="Times New Roman" w:cs="Times New Roman"/>
-          <w:sz w:val="24"/>
-          <w:szCs w:val="24"/>
-        </w:rPr>
-        <w:t xml:space="preserve"> atau ekstraksi objek dari objek stego. Pada pilihan ketiga adalah prose</w:t>
-      </w:r>
-      <w:r>
-        <w:rPr>
-          <w:rFonts w:ascii="Times New Roman" w:hAnsi="Times New Roman" w:cs="Times New Roman"/>
-          <w:sz w:val="24"/>
-          <w:szCs w:val="24"/>
-        </w:rPr>
-        <w:t>s</w:t>
-      </w:r>
-      <w:r>
-        <w:rPr>
-          <w:rFonts w:ascii="Times New Roman" w:hAnsi="Times New Roman" w:cs="Times New Roman"/>
-          <w:sz w:val="24"/>
-          <w:szCs w:val="24"/>
-        </w:rPr>
-        <w:t xml:space="preserve"> identifikasi dimana user akan memasukkan citra stego asli dan citra stego yang sudah dimodifikasi/serang untuk dibandingkan. Pada proses ini </w:t>
-      </w:r>
-      <w:r>
-        <w:rPr>
-          <w:rFonts w:ascii="Times New Roman" w:hAnsi="Times New Roman" w:cs="Times New Roman"/>
-          <w:i/>
-          <w:iCs/>
-          <w:sz w:val="24"/>
-          <w:szCs w:val="24"/>
-        </w:rPr>
-        <w:t>output</w:t>
-      </w:r>
-      <w:r>
-        <w:rPr>
-          <w:rFonts w:ascii="Times New Roman" w:hAnsi="Times New Roman" w:cs="Times New Roman"/>
-          <w:sz w:val="24"/>
-          <w:szCs w:val="24"/>
-        </w:rPr>
-        <w:t xml:space="preserve"> yang dihasilkan berupa komparasi kedua citra tersebut secara visual, ekstraksi objek </w:t>
-      </w:r>
-      <w:r>
-        <w:rPr>
-          <w:rFonts w:ascii="Times New Roman" w:hAnsi="Times New Roman" w:cs="Times New Roman"/>
-          <w:i/>
-          <w:iCs/>
-          <w:sz w:val="24"/>
-          <w:szCs w:val="24"/>
-        </w:rPr>
-        <w:t>hidde</w:t>
-      </w:r>
-      <w:r>
-        <w:rPr>
-          <w:rFonts w:ascii="Times New Roman" w:hAnsi="Times New Roman" w:cs="Times New Roman"/>
-          <w:i/>
-          <w:iCs/>
-          <w:sz w:val="24"/>
-          <w:szCs w:val="24"/>
-        </w:rPr>
-        <w:t>n</w:t>
-      </w:r>
-      <w:r>
-        <w:rPr>
-          <w:rFonts w:ascii="Times New Roman" w:hAnsi="Times New Roman" w:cs="Times New Roman"/>
-          <w:sz w:val="24"/>
-          <w:szCs w:val="24"/>
-        </w:rPr>
-        <w:t>, dan nilai PSNR</w:t>
-      </w:r>
-      <w:r>
-        <w:rPr>
-          <w:rFonts w:ascii="Times New Roman" w:hAnsi="Times New Roman" w:cs="Times New Roman"/>
-          <w:sz w:val="24"/>
-          <w:szCs w:val="24"/>
-        </w:rPr>
-        <w:t xml:space="preserve"> dan </w:t>
-      </w:r>
-      <w:r>
-        <w:rPr>
-          <w:rFonts w:ascii="Times New Roman" w:hAnsi="Times New Roman" w:cs="Times New Roman"/>
-          <w:sz w:val="24"/>
-          <w:szCs w:val="24"/>
-        </w:rPr>
-        <w:t xml:space="preserve">MSE. </w:t>
-      </w:r>
-      <w:r>
-        <w:rPr>
-          <w:rFonts w:ascii="Times New Roman" w:hAnsi="Times New Roman" w:cs="Times New Roman"/>
-          <w:sz w:val="24"/>
-          <w:szCs w:val="24"/>
-        </w:rPr>
-        <w:t xml:space="preserve">Meskipun pilihan-pilihan tersebut terpisah, namun pilihan-pilihan tersebut berkaitan satu sama lain. Proses </w:t>
-      </w:r>
-      <w:r>
-        <w:rPr>
-          <w:rFonts w:ascii="Times New Roman" w:hAnsi="Times New Roman" w:cs="Times New Roman"/>
-          <w:i/>
-          <w:iCs/>
-          <w:sz w:val="24"/>
-          <w:szCs w:val="24"/>
-        </w:rPr>
-        <w:t>decode</w:t>
-      </w:r>
-      <w:r>
-        <w:rPr>
-          <w:rFonts w:ascii="Times New Roman" w:hAnsi="Times New Roman" w:cs="Times New Roman"/>
-          <w:sz w:val="24"/>
-          <w:szCs w:val="24"/>
-        </w:rPr>
-        <w:t xml:space="preserve"> memperolah masukkan dari hasil </w:t>
-      </w:r>
-      <w:r>
-        <w:rPr>
-          <w:rFonts w:ascii="Times New Roman" w:hAnsi="Times New Roman" w:cs="Times New Roman"/>
-          <w:i/>
-          <w:iCs/>
-          <w:sz w:val="24"/>
-          <w:szCs w:val="24"/>
-        </w:rPr>
-        <w:t>user</w:t>
-      </w:r>
-      <w:r>
-        <w:rPr>
-          <w:rFonts w:ascii="Times New Roman" w:hAnsi="Times New Roman" w:cs="Times New Roman"/>
-          <w:sz w:val="24"/>
-          <w:szCs w:val="24"/>
-        </w:rPr>
-        <w:t xml:space="preserve"> menyisipkan objek pada proses </w:t>
-      </w:r>
-      <w:r>
-        <w:rPr>
-          <w:rFonts w:ascii="Times New Roman" w:hAnsi="Times New Roman" w:cs="Times New Roman"/>
-          <w:i/>
-          <w:iCs/>
-          <w:sz w:val="24"/>
-          <w:szCs w:val="24"/>
-        </w:rPr>
-        <w:t>encode</w:t>
-      </w:r>
-      <w:r>
-        <w:rPr>
-          <w:rFonts w:ascii="Times New Roman" w:hAnsi="Times New Roman" w:cs="Times New Roman"/>
-          <w:sz w:val="24"/>
-          <w:szCs w:val="24"/>
-        </w:rPr>
-        <w:t xml:space="preserve">. Sedangkan proses identifikasi akan mendapatkan masukkan dari proses </w:t>
-      </w:r>
-      <w:r>
-        <w:rPr>
-          <w:rFonts w:ascii="Times New Roman" w:hAnsi="Times New Roman" w:cs="Times New Roman"/>
-          <w:i/>
-          <w:iCs/>
-          <w:sz w:val="24"/>
-          <w:szCs w:val="24"/>
-        </w:rPr>
-        <w:t>encode</w:t>
-      </w:r>
-      <w:r>
-        <w:rPr>
-          <w:rFonts w:ascii="Times New Roman" w:hAnsi="Times New Roman" w:cs="Times New Roman"/>
-          <w:sz w:val="24"/>
-          <w:szCs w:val="24"/>
-        </w:rPr>
-        <w:t xml:space="preserve">. </w:t>
+        <w:t xml:space="preserve">memiliki tiga pilihan. </w:t>
+      </w:r>
+      <w:r>
+        <w:rPr>
+          <w:rFonts w:ascii="Times New Roman" w:hAnsi="Times New Roman" w:cs="Times New Roman"/>
+          <w:sz w:val="24"/>
+          <w:szCs w:val="24"/>
+        </w:rPr>
+        <w:t>#wey iki digawe boss</w:t>
       </w:r>
     </w:p>
     <w:p>
@@ -19981,6 +20616,7 @@
           <w:sz w:val="28"/>
           <w:szCs w:val="28"/>
         </w:rPr>
+        <w:lastRenderedPageBreak/>
         <w:drawing>
           <wp:inline distT="0" distB="0" distL="0" distR="0" wp14:anchorId="3DD0E501" wp14:editId="73253009">
             <wp:extent cx="4581525" cy="3372054"/>
@@ -20229,15 +20865,272 @@
     </w:p>
     <w:p>
       <w:pPr>
-        <w:rPr>
-          <w:color w:val="FF0000"/>
-        </w:rPr>
-      </w:pPr>
-      <w:r>
-        <w:rPr>
-          <w:color w:val="FF0000"/>
-        </w:rPr>
-        <w:t>//CERITAKE sikik system e py :v</w:t>
+        <w:spacing w:line="480" w:lineRule="auto"/>
+        <w:ind w:firstLine="720"/>
+        <w:jc w:val="both"/>
+        <w:rPr>
+          <w:rFonts w:ascii="Times New Roman" w:hAnsi="Times New Roman" w:cs="Times New Roman"/>
+          <w:sz w:val="24"/>
+          <w:szCs w:val="24"/>
+        </w:rPr>
+      </w:pPr>
+      <w:r>
+        <w:rPr>
+          <w:rFonts w:ascii="Times New Roman" w:hAnsi="Times New Roman" w:cs="Times New Roman"/>
+          <w:sz w:val="24"/>
+          <w:szCs w:val="24"/>
+        </w:rPr>
+        <w:t xml:space="preserve">Sistem yang </w:t>
+      </w:r>
+      <w:r>
+        <w:rPr>
+          <w:rFonts w:ascii="Times New Roman" w:hAnsi="Times New Roman" w:cs="Times New Roman"/>
+          <w:sz w:val="24"/>
+          <w:szCs w:val="24"/>
+        </w:rPr>
+        <w:t xml:space="preserve">akan </w:t>
+      </w:r>
+      <w:r>
+        <w:rPr>
+          <w:rFonts w:ascii="Times New Roman" w:hAnsi="Times New Roman" w:cs="Times New Roman"/>
+          <w:sz w:val="24"/>
+          <w:szCs w:val="24"/>
+        </w:rPr>
+        <w:t xml:space="preserve">dibuat memiliki tiga pilihan proses. Pilihan pertama berupa menu </w:t>
+      </w:r>
+      <w:r>
+        <w:rPr>
+          <w:rFonts w:ascii="Times New Roman" w:hAnsi="Times New Roman" w:cs="Times New Roman"/>
+          <w:i/>
+          <w:iCs/>
+          <w:sz w:val="24"/>
+          <w:szCs w:val="24"/>
+        </w:rPr>
+        <w:t>encode</w:t>
+      </w:r>
+      <w:r>
+        <w:rPr>
+          <w:rFonts w:ascii="Times New Roman" w:hAnsi="Times New Roman" w:cs="Times New Roman"/>
+          <w:sz w:val="24"/>
+          <w:szCs w:val="24"/>
+        </w:rPr>
+        <w:t xml:space="preserve">. Pada pilihan </w:t>
+      </w:r>
+      <w:r>
+        <w:rPr>
+          <w:rFonts w:ascii="Times New Roman" w:hAnsi="Times New Roman" w:cs="Times New Roman"/>
+          <w:i/>
+          <w:iCs/>
+          <w:sz w:val="24"/>
+          <w:szCs w:val="24"/>
+        </w:rPr>
+        <w:t>encode</w:t>
+      </w:r>
+      <w:r>
+        <w:rPr>
+          <w:rFonts w:ascii="Times New Roman" w:hAnsi="Times New Roman" w:cs="Times New Roman"/>
+          <w:sz w:val="24"/>
+          <w:szCs w:val="24"/>
+        </w:rPr>
+        <w:t xml:space="preserve"> ini </w:t>
+      </w:r>
+      <w:r>
+        <w:rPr>
+          <w:rFonts w:ascii="Times New Roman" w:hAnsi="Times New Roman" w:cs="Times New Roman"/>
+          <w:i/>
+          <w:iCs/>
+          <w:sz w:val="24"/>
+          <w:szCs w:val="24"/>
+        </w:rPr>
+        <w:t>user</w:t>
+      </w:r>
+      <w:r>
+        <w:rPr>
+          <w:rFonts w:ascii="Times New Roman" w:hAnsi="Times New Roman" w:cs="Times New Roman"/>
+          <w:sz w:val="24"/>
+          <w:szCs w:val="24"/>
+        </w:rPr>
+        <w:t xml:space="preserve"> akan memasukkan gambar </w:t>
+      </w:r>
+      <w:r>
+        <w:rPr>
+          <w:rFonts w:ascii="Times New Roman" w:hAnsi="Times New Roman" w:cs="Times New Roman"/>
+          <w:i/>
+          <w:iCs/>
+          <w:sz w:val="24"/>
+          <w:szCs w:val="24"/>
+        </w:rPr>
+        <w:t>cover</w:t>
+      </w:r>
+      <w:r>
+        <w:rPr>
+          <w:rFonts w:ascii="Times New Roman" w:hAnsi="Times New Roman" w:cs="Times New Roman"/>
+          <w:sz w:val="24"/>
+          <w:szCs w:val="24"/>
+        </w:rPr>
+        <w:t xml:space="preserve"> dan objek </w:t>
+      </w:r>
+      <w:r>
+        <w:rPr>
+          <w:rFonts w:ascii="Times New Roman" w:hAnsi="Times New Roman" w:cs="Times New Roman"/>
+          <w:i/>
+          <w:iCs/>
+          <w:sz w:val="24"/>
+          <w:szCs w:val="24"/>
+        </w:rPr>
+        <w:t>hidden</w:t>
+      </w:r>
+      <w:r>
+        <w:rPr>
+          <w:rFonts w:ascii="Times New Roman" w:hAnsi="Times New Roman" w:cs="Times New Roman"/>
+          <w:sz w:val="24"/>
+          <w:szCs w:val="24"/>
+        </w:rPr>
+        <w:t xml:space="preserve"> lalu akan melakukan proses penyisipan objek dengan semua metode yang ada. Proses ini menghasilkan empat citra berbeda yang meliputi citra yang telah disisipi dengan metode LSB, DCT, dan DWT, serta kombinasi ketiga metode tersebut. Pada pilihan kedua terdapat proses </w:t>
+      </w:r>
+      <w:r>
+        <w:rPr>
+          <w:rFonts w:ascii="Times New Roman" w:hAnsi="Times New Roman" w:cs="Times New Roman"/>
+          <w:i/>
+          <w:iCs/>
+          <w:sz w:val="24"/>
+          <w:szCs w:val="24"/>
+        </w:rPr>
+        <w:t>decode</w:t>
+      </w:r>
+      <w:r>
+        <w:rPr>
+          <w:rFonts w:ascii="Times New Roman" w:hAnsi="Times New Roman" w:cs="Times New Roman"/>
+          <w:sz w:val="24"/>
+          <w:szCs w:val="24"/>
+        </w:rPr>
+        <w:t xml:space="preserve"> atau ekstraksi objek dari objek stego. Pada pilihan ketiga adalah proses identifikasi dimana </w:t>
+      </w:r>
+      <w:r>
+        <w:rPr>
+          <w:rFonts w:ascii="Times New Roman" w:hAnsi="Times New Roman" w:cs="Times New Roman"/>
+          <w:i/>
+          <w:iCs/>
+          <w:sz w:val="24"/>
+          <w:szCs w:val="24"/>
+        </w:rPr>
+        <w:t>user</w:t>
+      </w:r>
+      <w:r>
+        <w:rPr>
+          <w:rFonts w:ascii="Times New Roman" w:hAnsi="Times New Roman" w:cs="Times New Roman"/>
+          <w:sz w:val="24"/>
+          <w:szCs w:val="24"/>
+        </w:rPr>
+        <w:t xml:space="preserve"> akan memasukkan citra stego asli dan citra stego yang sudah dimodifikasi/serang untuk dibandingkan. Pada proses ini </w:t>
+      </w:r>
+      <w:r>
+        <w:rPr>
+          <w:rFonts w:ascii="Times New Roman" w:hAnsi="Times New Roman" w:cs="Times New Roman"/>
+          <w:i/>
+          <w:iCs/>
+          <w:sz w:val="24"/>
+          <w:szCs w:val="24"/>
+        </w:rPr>
+        <w:t>output</w:t>
+      </w:r>
+      <w:r>
+        <w:rPr>
+          <w:rFonts w:ascii="Times New Roman" w:hAnsi="Times New Roman" w:cs="Times New Roman"/>
+          <w:sz w:val="24"/>
+          <w:szCs w:val="24"/>
+        </w:rPr>
+        <w:t xml:space="preserve"> yang dihasilkan berupa komparasi kedua citra tersebut secara visual, ekstraksi objek </w:t>
+      </w:r>
+      <w:r>
+        <w:rPr>
+          <w:rFonts w:ascii="Times New Roman" w:hAnsi="Times New Roman" w:cs="Times New Roman"/>
+          <w:i/>
+          <w:iCs/>
+          <w:sz w:val="24"/>
+          <w:szCs w:val="24"/>
+        </w:rPr>
+        <w:t>hidden</w:t>
+      </w:r>
+      <w:r>
+        <w:rPr>
+          <w:rFonts w:ascii="Times New Roman" w:hAnsi="Times New Roman" w:cs="Times New Roman"/>
+          <w:sz w:val="24"/>
+          <w:szCs w:val="24"/>
+        </w:rPr>
+        <w:t xml:space="preserve">, dan nilai PSNR dan MSE. Meskipun pilihan-pilihan tersebut terpisah, namun pilihan-pilihan tersebut berkaitan satu sama lain. Proses </w:t>
+      </w:r>
+      <w:r>
+        <w:rPr>
+          <w:rFonts w:ascii="Times New Roman" w:hAnsi="Times New Roman" w:cs="Times New Roman"/>
+          <w:i/>
+          <w:iCs/>
+          <w:sz w:val="24"/>
+          <w:szCs w:val="24"/>
+        </w:rPr>
+        <w:t>decode</w:t>
+      </w:r>
+      <w:r>
+        <w:rPr>
+          <w:rFonts w:ascii="Times New Roman" w:hAnsi="Times New Roman" w:cs="Times New Roman"/>
+          <w:sz w:val="24"/>
+          <w:szCs w:val="24"/>
+        </w:rPr>
+        <w:t xml:space="preserve"> memperolah masukkan dari hasil </w:t>
+      </w:r>
+      <w:r>
+        <w:rPr>
+          <w:rFonts w:ascii="Times New Roman" w:hAnsi="Times New Roman" w:cs="Times New Roman"/>
+          <w:i/>
+          <w:iCs/>
+          <w:sz w:val="24"/>
+          <w:szCs w:val="24"/>
+        </w:rPr>
+        <w:t>user</w:t>
+      </w:r>
+      <w:r>
+        <w:rPr>
+          <w:rFonts w:ascii="Times New Roman" w:hAnsi="Times New Roman" w:cs="Times New Roman"/>
+          <w:sz w:val="24"/>
+          <w:szCs w:val="24"/>
+        </w:rPr>
+        <w:t xml:space="preserve"> menyisipkan objek pada proses </w:t>
+      </w:r>
+      <w:r>
+        <w:rPr>
+          <w:rFonts w:ascii="Times New Roman" w:hAnsi="Times New Roman" w:cs="Times New Roman"/>
+          <w:i/>
+          <w:iCs/>
+          <w:sz w:val="24"/>
+          <w:szCs w:val="24"/>
+        </w:rPr>
+        <w:t>encode</w:t>
+      </w:r>
+      <w:r>
+        <w:rPr>
+          <w:rFonts w:ascii="Times New Roman" w:hAnsi="Times New Roman" w:cs="Times New Roman"/>
+          <w:sz w:val="24"/>
+          <w:szCs w:val="24"/>
+        </w:rPr>
+        <w:t xml:space="preserve">. Sedangkan proses identifikasi akan mendapatkan masukkan dari proses </w:t>
+      </w:r>
+      <w:r>
+        <w:rPr>
+          <w:rFonts w:ascii="Times New Roman" w:hAnsi="Times New Roman" w:cs="Times New Roman"/>
+          <w:i/>
+          <w:iCs/>
+          <w:sz w:val="24"/>
+          <w:szCs w:val="24"/>
+        </w:rPr>
+        <w:t>encode</w:t>
+      </w:r>
+      <w:r>
+        <w:rPr>
+          <w:rFonts w:ascii="Times New Roman" w:hAnsi="Times New Roman" w:cs="Times New Roman"/>
+          <w:sz w:val="24"/>
+          <w:szCs w:val="24"/>
+        </w:rPr>
+        <w:t>.</w:t>
       </w:r>
     </w:p>
     <w:p>
@@ -20256,8 +21149,8 @@
         </w:rPr>
         <w:lastRenderedPageBreak/>
         <w:drawing>
-          <wp:inline distT="0" distB="0" distL="0" distR="0" wp14:anchorId="3E905573" wp14:editId="0002368C">
-            <wp:extent cx="5310983" cy="8448675"/>
+          <wp:inline distT="0" distB="0" distL="0" distR="0" wp14:anchorId="3E905573" wp14:editId="4A33F855">
+            <wp:extent cx="5209195" cy="8286750"/>
             <wp:effectExtent l="0" t="0" r="0" b="0"/>
             <wp:docPr id="13" name="Picture 13"/>
             <wp:cNvGraphicFramePr>
@@ -20288,7 +21181,7 @@
                   <pic:spPr bwMode="auto">
                     <a:xfrm>
                       <a:off x="0" y="0"/>
-                      <a:ext cx="5316602" cy="8457613"/>
+                      <a:ext cx="5218661" cy="8301808"/>
                     </a:xfrm>
                     <a:prstGeom prst="rect">
                       <a:avLst/>
@@ -20314,8 +21207,8 @@
           <w:i w:val="0"/>
           <w:iCs w:val="0"/>
           <w:color w:val="auto"/>
-          <w:sz w:val="32"/>
-          <w:szCs w:val="32"/>
+          <w:sz w:val="22"/>
+          <w:szCs w:val="22"/>
         </w:rPr>
       </w:pPr>
       <w:r>
@@ -20329,7 +21222,6 @@
           <w:sz w:val="22"/>
           <w:szCs w:val="22"/>
         </w:rPr>
-        <w:lastRenderedPageBreak/>
         <w:t xml:space="preserve">Gambar </w:t>
       </w:r>
       <w:r>
@@ -20513,21 +21405,17 @@
       <w:pPr>
         <w:spacing w:line="240" w:lineRule="auto"/>
         <w:jc w:val="center"/>
-        <w:rPr>
-          <w:rFonts w:ascii="Times New Roman" w:hAnsi="Times New Roman" w:cs="Times New Roman"/>
-          <w:sz w:val="32"/>
-          <w:szCs w:val="32"/>
-        </w:rPr>
       </w:pPr>
       <w:r>
         <w:rPr>
           <w:noProof/>
         </w:rPr>
+        <w:lastRenderedPageBreak/>
         <w:drawing>
-          <wp:inline distT="0" distB="0" distL="0" distR="0" wp14:anchorId="064876E6" wp14:editId="10EFB47B">
-            <wp:extent cx="5476875" cy="4665980"/>
+          <wp:inline distT="0" distB="0" distL="0" distR="0" wp14:anchorId="6567152B" wp14:editId="04553ECB">
+            <wp:extent cx="3724275" cy="5057775"/>
             <wp:effectExtent l="0" t="0" r="0" b="0"/>
-            <wp:docPr id="16" name="Picture 16"/>
+            <wp:docPr id="18" name="Picture 18"/>
             <wp:cNvGraphicFramePr>
               <a:graphicFrameLocks xmlns:a="http://schemas.openxmlformats.org/drawingml/2006/main" noChangeAspect="1"/>
             </wp:cNvGraphicFramePr>
@@ -20535,20 +21423,13 @@
               <a:graphicData uri="http://schemas.openxmlformats.org/drawingml/2006/picture">
                 <pic:pic xmlns:pic="http://schemas.openxmlformats.org/drawingml/2006/picture">
                   <pic:nvPicPr>
-                    <pic:cNvPr id="0" name="Picture 15"/>
+                    <pic:cNvPr id="0" name="Picture 14"/>
                     <pic:cNvPicPr>
                       <a:picLocks noChangeAspect="1" noChangeArrowheads="1"/>
                     </pic:cNvPicPr>
                   </pic:nvPicPr>
                   <pic:blipFill>
                     <a:blip r:embed="rId23">
-                      <a:duotone>
-                        <a:prstClr val="black"/>
-                        <a:schemeClr val="accent2">
-                          <a:tint val="45000"/>
-                          <a:satMod val="400000"/>
-                        </a:schemeClr>
-                      </a:duotone>
                       <a:extLst>
                         <a:ext uri="{28A0092B-C50C-407E-A947-70E740481C1C}">
                           <a14:useLocalDpi xmlns:a14="http://schemas.microsoft.com/office/drawing/2010/main" val="0"/>
@@ -20563,7 +21444,7 @@
                   <pic:spPr bwMode="auto">
                     <a:xfrm>
                       <a:off x="0" y="0"/>
-                      <a:ext cx="5501037" cy="4686565"/>
+                      <a:ext cx="3724275" cy="5057775"/>
                     </a:xfrm>
                     <a:prstGeom prst="rect">
                       <a:avLst/>
@@ -20589,8 +21470,8 @@
           <w:i w:val="0"/>
           <w:iCs w:val="0"/>
           <w:color w:val="auto"/>
-          <w:sz w:val="32"/>
-          <w:szCs w:val="32"/>
+          <w:sz w:val="22"/>
+          <w:szCs w:val="22"/>
         </w:rPr>
       </w:pPr>
       <w:r>
@@ -20754,8 +21635,6 @@
       <w:r>
         <w:rPr>
           <w:rFonts w:ascii="Times New Roman" w:hAnsi="Times New Roman" w:cs="Times New Roman"/>
-          <w:b/>
-          <w:bCs/>
           <w:i w:val="0"/>
           <w:iCs w:val="0"/>
           <w:color w:val="auto"/>
@@ -20767,13 +21646,404 @@
       <w:r>
         <w:rPr>
           <w:rFonts w:ascii="Times New Roman" w:hAnsi="Times New Roman" w:cs="Times New Roman"/>
+          <w:color w:val="auto"/>
+          <w:sz w:val="22"/>
+          <w:szCs w:val="22"/>
+        </w:rPr>
+        <w:t>Flowchart</w:t>
+      </w:r>
+      <w:r>
+        <w:rPr>
+          <w:rFonts w:ascii="Times New Roman" w:hAnsi="Times New Roman" w:cs="Times New Roman"/>
           <w:i w:val="0"/>
           <w:iCs w:val="0"/>
           <w:color w:val="auto"/>
           <w:sz w:val="22"/>
           <w:szCs w:val="22"/>
         </w:rPr>
-        <w:t>Lanjutan Flowchart Proses Encode</w:t>
+        <w:t xml:space="preserve"> proses </w:t>
+      </w:r>
+      <w:r>
+        <w:rPr>
+          <w:rFonts w:ascii="Times New Roman" w:hAnsi="Times New Roman" w:cs="Times New Roman"/>
+          <w:color w:val="auto"/>
+          <w:sz w:val="22"/>
+          <w:szCs w:val="22"/>
+        </w:rPr>
+        <w:t>encode</w:t>
+      </w:r>
+      <w:r>
+        <w:rPr>
+          <w:rFonts w:ascii="Times New Roman" w:hAnsi="Times New Roman" w:cs="Times New Roman"/>
+          <w:i w:val="0"/>
+          <w:iCs w:val="0"/>
+          <w:color w:val="auto"/>
+          <w:sz w:val="22"/>
+          <w:szCs w:val="22"/>
+        </w:rPr>
+        <w:t xml:space="preserve"> LSB</w:t>
+      </w:r>
+    </w:p>
+    <w:p>
+      <w:pPr>
+        <w:spacing w:line="240" w:lineRule="auto"/>
+        <w:jc w:val="center"/>
+        <w:rPr>
+          <w:rFonts w:ascii="Times New Roman" w:hAnsi="Times New Roman" w:cs="Times New Roman"/>
+          <w:sz w:val="32"/>
+          <w:szCs w:val="32"/>
+        </w:rPr>
+      </w:pPr>
+      <w:r>
+        <w:rPr>
+          <w:noProof/>
+        </w:rPr>
+        <w:lastRenderedPageBreak/>
+        <w:drawing>
+          <wp:inline distT="0" distB="0" distL="0" distR="0" wp14:anchorId="2370FF0D" wp14:editId="227AF23A">
+            <wp:extent cx="5418387" cy="8326755"/>
+            <wp:effectExtent l="0" t="0" r="0" b="0"/>
+            <wp:docPr id="19" name="Picture 19"/>
+            <wp:cNvGraphicFramePr>
+              <a:graphicFrameLocks xmlns:a="http://schemas.openxmlformats.org/drawingml/2006/main" noChangeAspect="1"/>
+            </wp:cNvGraphicFramePr>
+            <a:graphic xmlns:a="http://schemas.openxmlformats.org/drawingml/2006/main">
+              <a:graphicData uri="http://schemas.openxmlformats.org/drawingml/2006/picture">
+                <pic:pic xmlns:pic="http://schemas.openxmlformats.org/drawingml/2006/picture">
+                  <pic:nvPicPr>
+                    <pic:cNvPr id="0" name="Picture 16"/>
+                    <pic:cNvPicPr>
+                      <a:picLocks noChangeAspect="1" noChangeArrowheads="1"/>
+                    </pic:cNvPicPr>
+                  </pic:nvPicPr>
+                  <pic:blipFill>
+                    <a:blip r:embed="rId24">
+                      <a:extLst>
+                        <a:ext uri="{28A0092B-C50C-407E-A947-70E740481C1C}">
+                          <a14:useLocalDpi xmlns:a14="http://schemas.microsoft.com/office/drawing/2010/main" val="0"/>
+                        </a:ext>
+                      </a:extLst>
+                    </a:blip>
+                    <a:srcRect/>
+                    <a:stretch>
+                      <a:fillRect/>
+                    </a:stretch>
+                  </pic:blipFill>
+                  <pic:spPr bwMode="auto">
+                    <a:xfrm>
+                      <a:off x="0" y="0"/>
+                      <a:ext cx="5447992" cy="8372251"/>
+                    </a:xfrm>
+                    <a:prstGeom prst="rect">
+                      <a:avLst/>
+                    </a:prstGeom>
+                    <a:noFill/>
+                    <a:ln>
+                      <a:noFill/>
+                    </a:ln>
+                  </pic:spPr>
+                </pic:pic>
+              </a:graphicData>
+            </a:graphic>
+          </wp:inline>
+        </w:drawing>
+      </w:r>
+    </w:p>
+    <w:p>
+      <w:pPr>
+        <w:pStyle w:val="Caption"/>
+        <w:jc w:val="center"/>
+        <w:rPr>
+          <w:rFonts w:ascii="Times New Roman" w:hAnsi="Times New Roman" w:cs="Times New Roman"/>
+          <w:i w:val="0"/>
+          <w:iCs w:val="0"/>
+          <w:color w:val="auto"/>
+          <w:sz w:val="22"/>
+          <w:szCs w:val="22"/>
+        </w:rPr>
+      </w:pPr>
+      <w:r>
+        <w:rPr>
+          <w:rFonts w:ascii="Times New Roman" w:hAnsi="Times New Roman" w:cs="Times New Roman"/>
+          <w:b/>
+          <w:bCs/>
+          <w:i w:val="0"/>
+          <w:iCs w:val="0"/>
+          <w:color w:val="auto"/>
+          <w:sz w:val="22"/>
+          <w:szCs w:val="22"/>
+        </w:rPr>
+        <w:t xml:space="preserve">Gambar </w:t>
+      </w:r>
+      <w:r>
+        <w:rPr>
+          <w:rFonts w:ascii="Times New Roman" w:hAnsi="Times New Roman" w:cs="Times New Roman"/>
+          <w:b/>
+          <w:bCs/>
+          <w:i w:val="0"/>
+          <w:iCs w:val="0"/>
+          <w:color w:val="auto"/>
+          <w:sz w:val="22"/>
+          <w:szCs w:val="22"/>
+        </w:rPr>
+        <w:fldChar w:fldCharType="begin"/>
+      </w:r>
+      <w:r>
+        <w:rPr>
+          <w:rFonts w:ascii="Times New Roman" w:hAnsi="Times New Roman" w:cs="Times New Roman"/>
+          <w:b/>
+          <w:bCs/>
+          <w:i w:val="0"/>
+          <w:iCs w:val="0"/>
+          <w:color w:val="auto"/>
+          <w:sz w:val="22"/>
+          <w:szCs w:val="22"/>
+        </w:rPr>
+        <w:instrText xml:space="preserve"> STYLEREF 1 \s </w:instrText>
+      </w:r>
+      <w:r>
+        <w:rPr>
+          <w:rFonts w:ascii="Times New Roman" w:hAnsi="Times New Roman" w:cs="Times New Roman"/>
+          <w:b/>
+          <w:bCs/>
+          <w:i w:val="0"/>
+          <w:iCs w:val="0"/>
+          <w:color w:val="auto"/>
+          <w:sz w:val="22"/>
+          <w:szCs w:val="22"/>
+        </w:rPr>
+        <w:fldChar w:fldCharType="separate"/>
+      </w:r>
+      <w:r>
+        <w:rPr>
+          <w:rFonts w:ascii="Times New Roman" w:hAnsi="Times New Roman" w:cs="Times New Roman"/>
+          <w:b/>
+          <w:bCs/>
+          <w:i w:val="0"/>
+          <w:iCs w:val="0"/>
+          <w:noProof/>
+          <w:color w:val="auto"/>
+          <w:sz w:val="22"/>
+          <w:szCs w:val="22"/>
+        </w:rPr>
+        <w:t>3</w:t>
+      </w:r>
+      <w:r>
+        <w:rPr>
+          <w:rFonts w:ascii="Times New Roman" w:hAnsi="Times New Roman" w:cs="Times New Roman"/>
+          <w:b/>
+          <w:bCs/>
+          <w:i w:val="0"/>
+          <w:iCs w:val="0"/>
+          <w:color w:val="auto"/>
+          <w:sz w:val="22"/>
+          <w:szCs w:val="22"/>
+        </w:rPr>
+        <w:fldChar w:fldCharType="end"/>
+      </w:r>
+      <w:r>
+        <w:rPr>
+          <w:rFonts w:ascii="Times New Roman" w:hAnsi="Times New Roman" w:cs="Times New Roman"/>
+          <w:b/>
+          <w:bCs/>
+          <w:i w:val="0"/>
+          <w:iCs w:val="0"/>
+          <w:color w:val="auto"/>
+          <w:sz w:val="22"/>
+          <w:szCs w:val="22"/>
+        </w:rPr>
+        <w:t>.</w:t>
+      </w:r>
+      <w:r>
+        <w:rPr>
+          <w:rFonts w:ascii="Times New Roman" w:hAnsi="Times New Roman" w:cs="Times New Roman"/>
+          <w:b/>
+          <w:bCs/>
+          <w:i w:val="0"/>
+          <w:iCs w:val="0"/>
+          <w:color w:val="auto"/>
+          <w:sz w:val="22"/>
+          <w:szCs w:val="22"/>
+        </w:rPr>
+        <w:fldChar w:fldCharType="begin"/>
+      </w:r>
+      <w:r>
+        <w:rPr>
+          <w:rFonts w:ascii="Times New Roman" w:hAnsi="Times New Roman" w:cs="Times New Roman"/>
+          <w:b/>
+          <w:bCs/>
+          <w:i w:val="0"/>
+          <w:iCs w:val="0"/>
+          <w:color w:val="auto"/>
+          <w:sz w:val="22"/>
+          <w:szCs w:val="22"/>
+        </w:rPr>
+        <w:instrText xml:space="preserve"> SEQ Gambar \* ARABIC \s 1 </w:instrText>
+      </w:r>
+      <w:r>
+        <w:rPr>
+          <w:rFonts w:ascii="Times New Roman" w:hAnsi="Times New Roman" w:cs="Times New Roman"/>
+          <w:b/>
+          <w:bCs/>
+          <w:i w:val="0"/>
+          <w:iCs w:val="0"/>
+          <w:color w:val="auto"/>
+          <w:sz w:val="22"/>
+          <w:szCs w:val="22"/>
+        </w:rPr>
+        <w:fldChar w:fldCharType="separate"/>
+      </w:r>
+      <w:r>
+        <w:rPr>
+          <w:rFonts w:ascii="Times New Roman" w:hAnsi="Times New Roman" w:cs="Times New Roman"/>
+          <w:b/>
+          <w:bCs/>
+          <w:i w:val="0"/>
+          <w:iCs w:val="0"/>
+          <w:noProof/>
+          <w:color w:val="auto"/>
+          <w:sz w:val="22"/>
+          <w:szCs w:val="22"/>
+        </w:rPr>
+        <w:t>7</w:t>
+      </w:r>
+      <w:r>
+        <w:rPr>
+          <w:rFonts w:ascii="Times New Roman" w:hAnsi="Times New Roman" w:cs="Times New Roman"/>
+          <w:b/>
+          <w:bCs/>
+          <w:i w:val="0"/>
+          <w:iCs w:val="0"/>
+          <w:color w:val="auto"/>
+          <w:sz w:val="22"/>
+          <w:szCs w:val="22"/>
+        </w:rPr>
+        <w:fldChar w:fldCharType="end"/>
+      </w:r>
+      <w:r>
+        <w:rPr>
+          <w:rFonts w:ascii="Times New Roman" w:hAnsi="Times New Roman" w:cs="Times New Roman"/>
+          <w:b/>
+          <w:bCs/>
+          <w:i w:val="0"/>
+          <w:iCs w:val="0"/>
+          <w:color w:val="auto"/>
+          <w:sz w:val="22"/>
+          <w:szCs w:val="22"/>
+        </w:rPr>
+        <w:t xml:space="preserve"> </w:t>
+      </w:r>
+      <w:r>
+        <w:rPr>
+          <w:rFonts w:ascii="Times New Roman" w:hAnsi="Times New Roman" w:cs="Times New Roman"/>
+          <w:color w:val="auto"/>
+          <w:sz w:val="22"/>
+          <w:szCs w:val="22"/>
+        </w:rPr>
+        <w:t>Flowchart</w:t>
+      </w:r>
+      <w:r>
+        <w:rPr>
+          <w:rFonts w:ascii="Times New Roman" w:hAnsi="Times New Roman" w:cs="Times New Roman"/>
+          <w:i w:val="0"/>
+          <w:iCs w:val="0"/>
+          <w:color w:val="auto"/>
+          <w:sz w:val="22"/>
+          <w:szCs w:val="22"/>
+        </w:rPr>
+        <w:t xml:space="preserve"> </w:t>
+      </w:r>
+      <w:r>
+        <w:rPr>
+          <w:rFonts w:ascii="Times New Roman" w:hAnsi="Times New Roman" w:cs="Times New Roman"/>
+          <w:i w:val="0"/>
+          <w:iCs w:val="0"/>
+          <w:color w:val="auto"/>
+          <w:sz w:val="22"/>
+          <w:szCs w:val="22"/>
+        </w:rPr>
+        <w:t>p</w:t>
+      </w:r>
+      <w:r>
+        <w:rPr>
+          <w:rFonts w:ascii="Times New Roman" w:hAnsi="Times New Roman" w:cs="Times New Roman"/>
+          <w:i w:val="0"/>
+          <w:iCs w:val="0"/>
+          <w:color w:val="auto"/>
+          <w:sz w:val="22"/>
+          <w:szCs w:val="22"/>
+        </w:rPr>
+        <w:t xml:space="preserve">roses </w:t>
+      </w:r>
+      <w:r>
+        <w:rPr>
+          <w:rFonts w:ascii="Times New Roman" w:hAnsi="Times New Roman" w:cs="Times New Roman"/>
+          <w:i w:val="0"/>
+          <w:iCs w:val="0"/>
+          <w:color w:val="auto"/>
+          <w:sz w:val="22"/>
+          <w:szCs w:val="22"/>
+        </w:rPr>
+        <w:t>DCT</w:t>
+      </w:r>
+    </w:p>
+    <w:p>
+      <w:pPr>
+        <w:jc w:val="center"/>
+      </w:pPr>
+      <w:r>
+        <w:rPr>
+          <w:noProof/>
+        </w:rPr>
+        <w:lastRenderedPageBreak/>
+        <w:drawing>
+          <wp:inline distT="0" distB="0" distL="0" distR="0" wp14:anchorId="1E5DE149" wp14:editId="09217574">
+            <wp:extent cx="2867025" cy="5248275"/>
+            <wp:effectExtent l="0" t="0" r="0" b="0"/>
+            <wp:docPr id="20" name="Picture 20"/>
+            <wp:cNvGraphicFramePr>
+              <a:graphicFrameLocks xmlns:a="http://schemas.openxmlformats.org/drawingml/2006/main" noChangeAspect="1"/>
+            </wp:cNvGraphicFramePr>
+            <a:graphic xmlns:a="http://schemas.openxmlformats.org/drawingml/2006/main">
+              <a:graphicData uri="http://schemas.openxmlformats.org/drawingml/2006/picture">
+                <pic:pic xmlns:pic="http://schemas.openxmlformats.org/drawingml/2006/picture">
+                  <pic:nvPicPr>
+                    <pic:cNvPr id="0" name="Picture 18"/>
+                    <pic:cNvPicPr>
+                      <a:picLocks noChangeAspect="1" noChangeArrowheads="1"/>
+                    </pic:cNvPicPr>
+                  </pic:nvPicPr>
+                  <pic:blipFill>
+                    <a:blip r:embed="rId25">
+                      <a:extLst>
+                        <a:ext uri="{28A0092B-C50C-407E-A947-70E740481C1C}">
+                          <a14:useLocalDpi xmlns:a14="http://schemas.microsoft.com/office/drawing/2010/main" val="0"/>
+                        </a:ext>
+                      </a:extLst>
+                    </a:blip>
+                    <a:srcRect/>
+                    <a:stretch>
+                      <a:fillRect/>
+                    </a:stretch>
+                  </pic:blipFill>
+                  <pic:spPr bwMode="auto">
+                    <a:xfrm>
+                      <a:off x="0" y="0"/>
+                      <a:ext cx="2867025" cy="5248275"/>
+                    </a:xfrm>
+                    <a:prstGeom prst="rect">
+                      <a:avLst/>
+                    </a:prstGeom>
+                    <a:noFill/>
+                    <a:ln>
+                      <a:noFill/>
+                    </a:ln>
+                  </pic:spPr>
+                </pic:pic>
+              </a:graphicData>
+            </a:graphic>
+          </wp:inline>
+        </w:drawing>
       </w:r>
     </w:p>
     <w:p>
@@ -20969,9 +22239,251 @@
       <w:pPr>
         <w:jc w:val="both"/>
         <w:rPr>
-          <w:rFonts w:ascii="Times New Roman" w:hAnsi="Times New Roman" w:cs="Times New Roman"/>
-        </w:rPr>
-      </w:pPr>
+          <w:rFonts w:ascii="Times New Roman" w:eastAsiaTheme="minorEastAsia" w:hAnsi="Times New Roman" w:cs="Times New Roman"/>
+        </w:rPr>
+      </w:pPr>
+      <m:oMathPara>
+        <m:oMath>
+          <m:r>
+            <w:rPr>
+              <w:rFonts w:ascii="Cambria Math" w:hAnsi="Cambria Math" w:cs="Times New Roman"/>
+            </w:rPr>
+            <m:t>T</m:t>
+          </m:r>
+          <m:d>
+            <m:dPr>
+              <m:ctrlPr>
+                <w:rPr>
+                  <w:rFonts w:ascii="Cambria Math" w:hAnsi="Cambria Math" w:cs="Times New Roman"/>
+                  <w:i/>
+                </w:rPr>
+              </m:ctrlPr>
+            </m:dPr>
+            <m:e>
+              <m:r>
+                <w:rPr>
+                  <w:rFonts w:ascii="Cambria Math" w:hAnsi="Cambria Math" w:cs="Times New Roman"/>
+                </w:rPr>
+                <m:t>i,j</m:t>
+              </m:r>
+            </m:e>
+          </m:d>
+          <m:r>
+            <w:rPr>
+              <w:rFonts w:ascii="Cambria Math" w:hAnsi="Cambria Math" w:cs="Times New Roman"/>
+            </w:rPr>
+            <m:t xml:space="preserve">= </m:t>
+          </m:r>
+          <m:rad>
+            <m:radPr>
+              <m:degHide m:val="1"/>
+              <m:ctrlPr>
+                <w:rPr>
+                  <w:rFonts w:ascii="Cambria Math" w:hAnsi="Cambria Math" w:cs="Times New Roman"/>
+                  <w:i/>
+                </w:rPr>
+              </m:ctrlPr>
+            </m:radPr>
+            <m:deg/>
+            <m:e>
+              <m:f>
+                <m:fPr>
+                  <m:ctrlPr>
+                    <w:rPr>
+                      <w:rFonts w:ascii="Cambria Math" w:hAnsi="Cambria Math" w:cs="Times New Roman"/>
+                      <w:i/>
+                    </w:rPr>
+                  </m:ctrlPr>
+                </m:fPr>
+                <m:num>
+                  <m:r>
+                    <w:rPr>
+                      <w:rFonts w:ascii="Cambria Math" w:hAnsi="Cambria Math" w:cs="Times New Roman"/>
+                    </w:rPr>
+                    <m:t>2</m:t>
+                  </m:r>
+                </m:num>
+                <m:den>
+                  <m:r>
+                    <w:rPr>
+                      <w:rFonts w:ascii="Cambria Math" w:hAnsi="Cambria Math" w:cs="Times New Roman"/>
+                    </w:rPr>
+                    <m:t>N</m:t>
+                  </m:r>
+                </m:den>
+              </m:f>
+            </m:e>
+          </m:rad>
+          <m:r>
+            <w:rPr>
+              <w:rFonts w:ascii="Cambria Math" w:eastAsiaTheme="minorEastAsia" w:hAnsi="Cambria Math" w:cs="Times New Roman"/>
+            </w:rPr>
+            <m:t>∙</m:t>
+          </m:r>
+          <m:func>
+            <m:funcPr>
+              <m:ctrlPr>
+                <w:rPr>
+                  <w:rFonts w:ascii="Cambria Math" w:eastAsiaTheme="minorEastAsia" w:hAnsi="Cambria Math" w:cs="Times New Roman"/>
+                  <w:i/>
+                </w:rPr>
+              </m:ctrlPr>
+            </m:funcPr>
+            <m:fName>
+              <m:r>
+                <m:rPr>
+                  <m:sty m:val="p"/>
+                </m:rPr>
+                <w:rPr>
+                  <w:rFonts w:ascii="Cambria Math" w:hAnsi="Cambria Math" w:cs="Times New Roman"/>
+                </w:rPr>
+                <m:t>cos</m:t>
+              </m:r>
+            </m:fName>
+            <m:e>
+              <m:d>
+                <m:dPr>
+                  <m:ctrlPr>
+                    <w:rPr>
+                      <w:rFonts w:ascii="Cambria Math" w:eastAsiaTheme="minorEastAsia" w:hAnsi="Cambria Math" w:cs="Times New Roman"/>
+                      <w:i/>
+                    </w:rPr>
+                  </m:ctrlPr>
+                </m:dPr>
+                <m:e>
+                  <m:f>
+                    <m:fPr>
+                      <m:ctrlPr>
+                        <w:rPr>
+                          <w:rFonts w:ascii="Cambria Math" w:eastAsiaTheme="minorEastAsia" w:hAnsi="Cambria Math" w:cs="Times New Roman"/>
+                          <w:i/>
+                        </w:rPr>
+                      </m:ctrlPr>
+                    </m:fPr>
+                    <m:num>
+                      <m:d>
+                        <m:dPr>
+                          <m:ctrlPr>
+                            <w:rPr>
+                              <w:rFonts w:ascii="Cambria Math" w:eastAsiaTheme="minorEastAsia" w:hAnsi="Cambria Math" w:cs="Times New Roman"/>
+                              <w:i/>
+                            </w:rPr>
+                          </m:ctrlPr>
+                        </m:dPr>
+                        <m:e>
+                          <m:r>
+                            <w:rPr>
+                              <w:rFonts w:ascii="Cambria Math" w:eastAsiaTheme="minorEastAsia" w:hAnsi="Cambria Math" w:cs="Times New Roman"/>
+                            </w:rPr>
+                            <m:t>2j+1</m:t>
+                          </m:r>
+                        </m:e>
+                      </m:d>
+                      <m:r>
+                        <w:rPr>
+                          <w:rFonts w:ascii="Cambria Math" w:eastAsiaTheme="minorEastAsia" w:hAnsi="Cambria Math" w:cs="Times New Roman"/>
+                        </w:rPr>
+                        <m:t>iπ</m:t>
+                      </m:r>
+                    </m:num>
+                    <m:den>
+                      <m:r>
+                        <w:rPr>
+                          <w:rFonts w:ascii="Cambria Math" w:eastAsiaTheme="minorEastAsia" w:hAnsi="Cambria Math" w:cs="Times New Roman"/>
+                        </w:rPr>
+                        <m:t>2N</m:t>
+                      </m:r>
+                    </m:den>
+                  </m:f>
+                </m:e>
+              </m:d>
+            </m:e>
+          </m:func>
+        </m:oMath>
+      </m:oMathPara>
+    </w:p>
+    <w:p>
+      <w:pPr>
+        <w:jc w:val="both"/>
+        <w:rPr>
+          <w:rFonts w:ascii="Times New Roman" w:hAnsi="Times New Roman" w:cs="Times New Roman"/>
+        </w:rPr>
+      </w:pPr>
+      <m:oMathPara>
+        <m:oMath>
+          <m:r>
+            <w:rPr>
+              <w:rFonts w:ascii="Cambria Math" w:hAnsi="Cambria Math" w:cs="Times New Roman"/>
+            </w:rPr>
+            <m:t>T</m:t>
+          </m:r>
+          <m:d>
+            <m:dPr>
+              <m:ctrlPr>
+                <w:rPr>
+                  <w:rFonts w:ascii="Cambria Math" w:hAnsi="Cambria Math" w:cs="Times New Roman"/>
+                  <w:i/>
+                </w:rPr>
+              </m:ctrlPr>
+            </m:dPr>
+            <m:e>
+              <m:r>
+                <w:rPr>
+                  <w:rFonts w:ascii="Cambria Math" w:hAnsi="Cambria Math" w:cs="Times New Roman"/>
+                </w:rPr>
+                <m:t>i,j</m:t>
+              </m:r>
+            </m:e>
+          </m:d>
+          <m:r>
+            <w:rPr>
+              <w:rFonts w:ascii="Cambria Math" w:hAnsi="Cambria Math" w:cs="Times New Roman"/>
+            </w:rPr>
+            <m:t xml:space="preserve">= </m:t>
+          </m:r>
+          <m:f>
+            <m:fPr>
+              <m:type m:val="lin"/>
+              <m:ctrlPr>
+                <w:rPr>
+                  <w:rFonts w:ascii="Cambria Math" w:hAnsi="Cambria Math" w:cs="Times New Roman"/>
+                  <w:i/>
+                </w:rPr>
+              </m:ctrlPr>
+            </m:fPr>
+            <m:num>
+              <m:r>
+                <w:rPr>
+                  <w:rFonts w:ascii="Cambria Math" w:hAnsi="Cambria Math" w:cs="Times New Roman"/>
+                </w:rPr>
+                <m:t>1</m:t>
+              </m:r>
+            </m:num>
+            <m:den>
+              <m:rad>
+                <m:radPr>
+                  <m:degHide m:val="1"/>
+                  <m:ctrlPr>
+                    <w:rPr>
+                      <w:rFonts w:ascii="Cambria Math" w:hAnsi="Cambria Math" w:cs="Times New Roman"/>
+                      <w:i/>
+                    </w:rPr>
+                  </m:ctrlPr>
+                </m:radPr>
+                <m:deg/>
+                <m:e>
+                  <m:r>
+                    <w:rPr>
+                      <w:rFonts w:ascii="Cambria Math" w:hAnsi="Cambria Math" w:cs="Times New Roman"/>
+                    </w:rPr>
+                    <m:t>N</m:t>
+                  </m:r>
+                </m:e>
+              </m:rad>
+            </m:den>
+          </m:f>
+        </m:oMath>
+      </m:oMathPara>
     </w:p>
     <w:sectPr>
       <w:pgSz w:w="11906" w:h="16838"/>

</xml_diff>